<commit_message>
gendoc template update Issue-ID: MODELING-455
Signed-off-by: yxpoke <yangxu5@huawei.com>
Change-Id: I238a95a9dbded3ad98f22c2be16c5542f7cdeadd
</commit_message>
<xml_diff>
--- a/ONAP_Information_Model/GenDoc/ONAP GenDoc Template.docx
+++ b/ONAP_Information_Model/GenDoc/ONAP GenDoc Template.docx
@@ -216,17 +216,7 @@
           <w:color w:val="00B050"/>
           <w:lang w:val="en-US" w:eastAsia="zh-CN"/>
         </w:rPr>
-        <w:t>'Vnf</w:t>
-      </w:r>
-      <w:bookmarkStart w:id="5" w:name="_GoBack"/>
-      <w:bookmarkEnd w:id="5"/>
-      <w:r>
-        <w:rPr>
-          <w:rFonts w:hint="eastAsia" w:eastAsia="宋体"/>
-          <w:color w:val="00B050"/>
-          <w:lang w:val="en-US" w:eastAsia="zh-CN"/>
-        </w:rPr>
-        <w:t>'</w:t>
+        <w:t>'Pnf'</w:t>
       </w:r>
       <w:r>
         <w:rPr>
@@ -576,10 +566,10 @@
       </w:r>
     </w:p>
     <w:p>
-      <w:bookmarkStart w:id="0" w:name="_Toc289330255"/>
+      <w:bookmarkStart w:id="0" w:name="_Toc396824535"/>
       <w:bookmarkStart w:id="1" w:name="_Toc289330175"/>
-      <w:bookmarkStart w:id="2" w:name="_Toc396824430"/>
-      <w:bookmarkStart w:id="3" w:name="_Toc396824535"/>
+      <w:bookmarkStart w:id="2" w:name="_Toc289330255"/>
+      <w:bookmarkStart w:id="3" w:name="_Toc396824430"/>
       <w:r>
         <w:t>[for (d : notation::Diagram |notation::Diagram.allInstances()-&gt;sortedBy(name))]&lt;drop/&gt;</w:t>
       </w:r>
@@ -785,7 +775,24 @@
           <w:bCs/>
           <w:color w:val="7030A0"/>
         </w:rPr>
-        <w:t xml:space="preserve"> [for (cl:Class | self.eAllContents(Class)-&gt;sortedBy(name))]&lt;drop/&gt;</w:t>
+        <w:t xml:space="preserve"> [for (cl:Class | self.eAllContents(</w:t>
+      </w:r>
+      <w:r>
+        <w:rPr>
+          <w:rFonts w:hint="eastAsia" w:eastAsia="宋体" w:cs="Times New Roman"/>
+          <w:bCs/>
+          <w:color w:val="7030A0"/>
+          <w:szCs w:val="22"/>
+          <w:lang w:val="en-US" w:eastAsia="zh-CN"/>
+        </w:rPr>
+        <w:t>Class</w:t>
+      </w:r>
+      <w:r>
+        <w:rPr>
+          <w:bCs/>
+          <w:color w:val="7030A0"/>
+        </w:rPr>
+        <w:t>)-&gt;sortedBy(name))]&lt;drop/&gt;</w:t>
       </w:r>
     </w:p>
     <w:p>
@@ -1132,7 +1139,7 @@
     <w:tbl>
       <w:tblPr>
         <w:tblStyle w:val="24"/>
-        <w:tblW w:w="10098" w:type="dxa"/>
+        <w:tblW w:w="12618" w:type="dxa"/>
         <w:tblInd w:w="0" w:type="dxa"/>
         <w:tblBorders>
           <w:top w:val="single" w:color="auto" w:sz="4" w:space="0"/>
@@ -1156,6 +1163,7 @@
         <w:gridCol w:w="990"/>
         <w:gridCol w:w="2970"/>
         <w:gridCol w:w="2520"/>
+        <w:gridCol w:w="2520"/>
       </w:tblGrid>
       <w:tr>
         <w:tblPrEx>
@@ -1289,6 +1297,31 @@
             </w:r>
           </w:p>
         </w:tc>
+        <w:tc>
+          <w:tcPr>
+            <w:tcW w:w="2520" w:type="dxa"/>
+          </w:tcPr>
+          <w:p>
+            <w:pPr>
+              <w:spacing w:after="0"/>
+              <w:rPr>
+                <w:rFonts w:hint="default" w:eastAsia="宋体" w:cs="Times New Roman"/>
+                <w:b/>
+                <w:sz w:val="16"/>
+                <w:lang w:val="en-US" w:eastAsia="zh-CN"/>
+              </w:rPr>
+            </w:pPr>
+            <w:r>
+              <w:rPr>
+                <w:rFonts w:hint="eastAsia" w:eastAsia="宋体" w:cs="Times New Roman"/>
+                <w:b/>
+                <w:sz w:val="16"/>
+                <w:lang w:val="en-US" w:eastAsia="zh-CN"/>
+              </w:rPr>
+              <w:t>Defined in</w:t>
+            </w:r>
+          </w:p>
+        </w:tc>
       </w:tr>
     </w:tbl>
     <w:p>
@@ -1308,7 +1341,7 @@
     <w:tbl>
       <w:tblPr>
         <w:tblStyle w:val="24"/>
-        <w:tblW w:w="10102" w:type="dxa"/>
+        <w:tblW w:w="12622" w:type="dxa"/>
         <w:tblInd w:w="-4" w:type="dxa"/>
         <w:tblBorders>
           <w:top w:val="single" w:color="auto" w:sz="4" w:space="0"/>
@@ -1332,6 +1365,7 @@
         <w:gridCol w:w="990"/>
         <w:gridCol w:w="2970"/>
         <w:gridCol w:w="2520"/>
+        <w:gridCol w:w="2520"/>
       </w:tblGrid>
       <w:tr>
         <w:tblPrEx>
@@ -1356,15 +1390,20 @@
           </w:tcPr>
           <w:p>
             <w:pPr>
-              <w:rPr>
-                <w:sz w:val="16"/>
-                <w:szCs w:val="16"/>
-              </w:rPr>
-            </w:pPr>
-            <w:r>
-              <w:rPr>
-                <w:sz w:val="16"/>
-                <w:szCs w:val="16"/>
+              <w:spacing w:before="0" w:after="0" w:line="240" w:lineRule="auto"/>
+              <w:rPr>
+                <w:rFonts w:hint="eastAsia"/>
+                <w:sz w:val="16"/>
+                <w:szCs w:val="16"/>
+                <w:lang w:val="en-US" w:eastAsia="zh-CN"/>
+              </w:rPr>
+            </w:pPr>
+            <w:r>
+              <w:rPr>
+                <w:rFonts w:hint="eastAsia"/>
+                <w:sz w:val="16"/>
+                <w:szCs w:val="16"/>
+                <w:lang w:val="en-US" w:eastAsia="zh-CN"/>
               </w:rPr>
               <w:t>[p.name/]</w:t>
             </w:r>
@@ -1376,15 +1415,20 @@
           </w:tcPr>
           <w:p>
             <w:pPr>
-              <w:rPr>
-                <w:sz w:val="16"/>
-                <w:szCs w:val="16"/>
-              </w:rPr>
-            </w:pPr>
-            <w:r>
-              <w:rPr>
-                <w:sz w:val="16"/>
-                <w:szCs w:val="16"/>
+              <w:spacing w:before="0" w:after="0" w:line="240" w:lineRule="auto"/>
+              <w:rPr>
+                <w:rFonts w:hint="eastAsia"/>
+                <w:sz w:val="16"/>
+                <w:szCs w:val="16"/>
+                <w:lang w:val="en-US" w:eastAsia="zh-CN"/>
+              </w:rPr>
+            </w:pPr>
+            <w:r>
+              <w:rPr>
+                <w:rFonts w:hint="eastAsia"/>
+                <w:sz w:val="16"/>
+                <w:szCs w:val="16"/>
+                <w:lang w:val="en-US" w:eastAsia="zh-CN"/>
               </w:rPr>
               <w:t>[p.type.name/]</w:t>
             </w:r>
@@ -1396,6 +1440,21 @@
           </w:tcPr>
           <w:p>
             <w:pPr>
+              <w:keepNext w:val="0"/>
+              <w:keepLines w:val="0"/>
+              <w:pageBreakBefore w:val="0"/>
+              <w:widowControl/>
+              <w:kinsoku/>
+              <w:wordWrap/>
+              <w:overflowPunct/>
+              <w:topLinePunct w:val="0"/>
+              <w:autoSpaceDE/>
+              <w:autoSpaceDN/>
+              <w:bidi w:val="0"/>
+              <w:adjustRightInd/>
+              <w:snapToGrid/>
+              <w:spacing w:before="0" w:after="0" w:line="240" w:lineRule="auto"/>
+              <w:textAlignment w:val="auto"/>
               <w:rPr>
                 <w:sz w:val="16"/>
                 <w:szCs w:val="16"/>
@@ -1477,7 +1536,21 @@
           </w:tcPr>
           <w:p>
             <w:pPr>
+              <w:keepNext w:val="0"/>
+              <w:keepLines w:val="0"/>
+              <w:pageBreakBefore w:val="0"/>
+              <w:widowControl/>
+              <w:kinsoku/>
+              <w:wordWrap/>
+              <w:overflowPunct/>
+              <w:topLinePunct w:val="0"/>
+              <w:autoSpaceDE/>
+              <w:autoSpaceDN/>
+              <w:bidi w:val="0"/>
+              <w:adjustRightInd/>
+              <w:snapToGrid/>
               <w:spacing w:before="0" w:after="0" w:line="240" w:lineRule="auto"/>
+              <w:textAlignment w:val="auto"/>
               <w:rPr>
                 <w:color w:val="7030A0"/>
                 <w:sz w:val="16"/>
@@ -2182,11 +2255,27 @@
           </w:p>
           <w:p>
             <w:pPr>
+              <w:keepNext w:val="0"/>
+              <w:keepLines w:val="0"/>
+              <w:pageBreakBefore w:val="0"/>
+              <w:widowControl/>
+              <w:kinsoku/>
+              <w:wordWrap/>
+              <w:overflowPunct/>
+              <w:topLinePunct w:val="0"/>
+              <w:autoSpaceDE/>
+              <w:autoSpaceDN/>
+              <w:bidi w:val="0"/>
+              <w:adjustRightInd/>
+              <w:snapToGrid/>
               <w:spacing w:before="0" w:after="0" w:line="240" w:lineRule="auto"/>
-              <w:rPr>
-                <w:color w:val="7030A0"/>
-                <w:sz w:val="16"/>
-                <w:szCs w:val="16"/>
+              <w:textAlignment w:val="auto"/>
+              <w:rPr>
+                <w:rFonts w:hint="default" w:eastAsia="宋体"/>
+                <w:color w:val="7030A0"/>
+                <w:sz w:val="16"/>
+                <w:szCs w:val="16"/>
+                <w:lang w:val="en-US" w:eastAsia="zh-CN"/>
               </w:rPr>
             </w:pPr>
             <w:r>
@@ -2198,22 +2287,29 @@
               <w:t>[/for]</w:t>
             </w:r>
           </w:p>
+        </w:tc>
+        <w:tc>
+          <w:tcPr>
+            <w:tcW w:w="2520" w:type="dxa"/>
+          </w:tcPr>
           <w:p>
             <w:pPr>
               <w:spacing w:before="0" w:after="0" w:line="240" w:lineRule="auto"/>
               <w:rPr>
-                <w:color w:val="7030A0"/>
-                <w:sz w:val="16"/>
-                <w:szCs w:val="16"/>
-              </w:rPr>
-            </w:pPr>
-            <w:r>
-              <w:rPr>
-                <w:color w:val="7030A0"/>
-                <w:sz w:val="16"/>
-                <w:szCs w:val="16"/>
-              </w:rPr>
-              <w:t xml:space="preserve"> </w:t>
+                <w:rFonts w:hint="default"/>
+                <w:sz w:val="16"/>
+                <w:szCs w:val="16"/>
+                <w:lang w:val="en-US" w:eastAsia="zh-CN"/>
+              </w:rPr>
+            </w:pPr>
+            <w:r>
+              <w:rPr>
+                <w:rFonts w:hint="eastAsia"/>
+                <w:sz w:val="16"/>
+                <w:szCs w:val="16"/>
+                <w:lang w:val="en-US" w:eastAsia="zh-CN"/>
+              </w:rPr>
+              <w:t>[p.qualifiedName/]</w:t>
             </w:r>
           </w:p>
         </w:tc>
@@ -2812,7 +2908,7 @@
     <w:tbl>
       <w:tblPr>
         <w:tblStyle w:val="24"/>
-        <w:tblW w:w="4997" w:type="pct"/>
+        <w:tblW w:w="3713" w:type="pct"/>
         <w:tblInd w:w="0" w:type="dxa"/>
         <w:tblBorders>
           <w:top w:val="single" w:color="auto" w:sz="4" w:space="0"/>
@@ -2831,13 +2927,12 @@
         </w:tblCellMar>
       </w:tblPr>
       <w:tblGrid>
-        <w:gridCol w:w="1387"/>
+        <w:gridCol w:w="1388"/>
         <w:gridCol w:w="768"/>
         <w:gridCol w:w="670"/>
-        <w:gridCol w:w="723"/>
-        <w:gridCol w:w="1112"/>
-        <w:gridCol w:w="2462"/>
-        <w:gridCol w:w="2462"/>
+        <w:gridCol w:w="722"/>
+        <w:gridCol w:w="1111"/>
+        <w:gridCol w:w="2463"/>
       </w:tblGrid>
       <w:tr>
         <w:tblPrEx>
@@ -2861,7 +2956,7 @@
         </w:trPr>
         <w:tc>
           <w:tcPr>
-            <w:tcW w:w="724" w:type="pct"/>
+            <w:tcW w:w="974" w:type="pct"/>
             <w:shd w:val="clear" w:color="auto" w:fill="E7E6E6"/>
           </w:tcPr>
           <w:p>
@@ -2887,7 +2982,7 @@
         </w:tc>
         <w:tc>
           <w:tcPr>
-            <w:tcW w:w="400" w:type="pct"/>
+            <w:tcW w:w="538" w:type="pct"/>
             <w:shd w:val="clear" w:color="auto" w:fill="E7E6E6"/>
           </w:tcPr>
           <w:p>
@@ -2913,7 +3008,7 @@
         </w:tc>
         <w:tc>
           <w:tcPr>
-            <w:tcW w:w="349" w:type="pct"/>
+            <w:tcW w:w="469" w:type="pct"/>
             <w:shd w:val="clear" w:color="auto" w:fill="E7E6E6"/>
           </w:tcPr>
           <w:p>
@@ -2939,7 +3034,7 @@
         </w:tc>
         <w:tc>
           <w:tcPr>
-            <w:tcW w:w="377" w:type="pct"/>
+            <w:tcW w:w="507" w:type="pct"/>
             <w:shd w:val="clear" w:color="auto" w:fill="E7E6E6"/>
           </w:tcPr>
           <w:p>
@@ -2959,13 +3054,13 @@
                 <w:sz w:val="16"/>
                 <w:szCs w:val="16"/>
               </w:rPr>
-              <w:t>Mult.</w:t>
+              <w:t>Type</w:t>
             </w:r>
           </w:p>
         </w:tc>
         <w:tc>
           <w:tcPr>
-            <w:tcW w:w="580" w:type="pct"/>
+            <w:tcW w:w="780" w:type="pct"/>
             <w:shd w:val="clear" w:color="auto" w:fill="E7E6E6"/>
           </w:tcPr>
           <w:p>
@@ -2985,13 +3080,13 @@
                 <w:sz w:val="16"/>
                 <w:szCs w:val="16"/>
               </w:rPr>
-              <w:t>Type</w:t>
+              <w:t>Mult.</w:t>
             </w:r>
           </w:p>
         </w:tc>
         <w:tc>
           <w:tcPr>
-            <w:tcW w:w="1284" w:type="pct"/>
+            <w:tcW w:w="1728" w:type="pct"/>
             <w:shd w:val="clear" w:color="auto" w:fill="E7E6E6"/>
           </w:tcPr>
           <w:p>
@@ -3012,32 +3107,6 @@
                 <w:szCs w:val="16"/>
               </w:rPr>
               <w:t>Description</w:t>
-            </w:r>
-          </w:p>
-        </w:tc>
-        <w:tc>
-          <w:tcPr>
-            <w:tcW w:w="1284" w:type="pct"/>
-            <w:shd w:val="clear" w:color="auto" w:fill="E7E6E6"/>
-          </w:tcPr>
-          <w:p>
-            <w:pPr>
-              <w:spacing w:before="0" w:after="0" w:line="240" w:lineRule="auto"/>
-              <w:rPr>
-                <w:rFonts w:hint="default" w:ascii="Times New Roman" w:hAnsi="Times New Roman" w:eastAsia="Calibri" w:cs="Times New Roman"/>
-                <w:b/>
-                <w:sz w:val="16"/>
-                <w:szCs w:val="16"/>
-              </w:rPr>
-            </w:pPr>
-            <w:r>
-              <w:rPr>
-                <w:rFonts w:hint="default" w:ascii="Times New Roman" w:hAnsi="Times New Roman" w:eastAsia="Calibri" w:cs="Times New Roman"/>
-                <w:b/>
-                <w:sz w:val="16"/>
-                <w:szCs w:val="16"/>
-              </w:rPr>
-              <w:t>Stereotypes</w:t>
             </w:r>
           </w:p>
         </w:tc>
@@ -3087,11 +3156,10 @@
       </w:tblPr>
       <w:tblGrid>
         <w:gridCol w:w="1384"/>
-        <w:gridCol w:w="777"/>
-        <w:gridCol w:w="669"/>
-        <w:gridCol w:w="723"/>
-        <w:gridCol w:w="1101"/>
-        <w:gridCol w:w="2482"/>
+        <w:gridCol w:w="1243"/>
+        <w:gridCol w:w="1885"/>
+        <w:gridCol w:w="2863"/>
+        <w:gridCol w:w="3569"/>
         <w:gridCol w:w="2440"/>
       </w:tblGrid>
       <w:tr>
@@ -3137,7 +3205,7 @@
         </w:tc>
         <w:tc>
           <w:tcPr>
-            <w:tcW w:w="777" w:type="dxa"/>
+            <w:tcW w:w="1243" w:type="dxa"/>
             <w:shd w:val="clear" w:color="auto" w:fill="FFFFFF"/>
           </w:tcPr>
           <w:p>
@@ -3162,17 +3230,25 @@
         </w:tc>
         <w:tc>
           <w:tcPr>
-            <w:tcW w:w="669" w:type="dxa"/>
+            <w:tcW w:w="1885" w:type="dxa"/>
             <w:shd w:val="clear" w:color="auto" w:fill="FFFFFF"/>
           </w:tcPr>
           <w:p>
             <w:pPr>
               <w:keepNext w:val="0"/>
               <w:keepLines w:val="0"/>
+              <w:pageBreakBefore w:val="0"/>
+              <w:widowControl/>
+              <w:kinsoku/>
+              <w:wordWrap/>
               <w:overflowPunct w:val="0"/>
+              <w:topLinePunct w:val="0"/>
               <w:autoSpaceDE w:val="0"/>
               <w:autoSpaceDN w:val="0"/>
+              <w:bidi w:val="0"/>
               <w:adjustRightInd w:val="0"/>
+              <w:snapToGrid/>
+              <w:spacing w:before="0" w:after="0" w:line="240" w:lineRule="auto"/>
               <w:textAlignment w:val="baseline"/>
               <w:rPr>
                 <w:rFonts w:hint="default" w:ascii="Times New Roman" w:hAnsi="Times New Roman" w:eastAsia="Times New Roman" w:cs="Times New Roman"/>
@@ -3197,10 +3273,18 @@
             <w:pPr>
               <w:keepNext w:val="0"/>
               <w:keepLines w:val="0"/>
+              <w:pageBreakBefore w:val="0"/>
+              <w:widowControl/>
+              <w:kinsoku/>
+              <w:wordWrap/>
               <w:overflowPunct w:val="0"/>
+              <w:topLinePunct w:val="0"/>
               <w:autoSpaceDE w:val="0"/>
               <w:autoSpaceDN w:val="0"/>
+              <w:bidi w:val="0"/>
               <w:adjustRightInd w:val="0"/>
+              <w:snapToGrid/>
+              <w:spacing w:before="0" w:after="0" w:line="240" w:lineRule="auto"/>
               <w:textAlignment w:val="baseline"/>
               <w:rPr>
                 <w:rFonts w:hint="default" w:ascii="Times New Roman" w:hAnsi="Times New Roman" w:eastAsia="Times New Roman" w:cs="Times New Roman"/>
@@ -3242,10 +3326,18 @@
             <w:pPr>
               <w:keepNext w:val="0"/>
               <w:keepLines w:val="0"/>
+              <w:pageBreakBefore w:val="0"/>
+              <w:widowControl/>
+              <w:kinsoku/>
+              <w:wordWrap/>
               <w:overflowPunct w:val="0"/>
+              <w:topLinePunct w:val="0"/>
               <w:autoSpaceDE w:val="0"/>
               <w:autoSpaceDN w:val="0"/>
+              <w:bidi w:val="0"/>
               <w:adjustRightInd w:val="0"/>
+              <w:snapToGrid/>
+              <w:spacing w:before="0" w:after="0" w:line="240" w:lineRule="auto"/>
               <w:textAlignment w:val="baseline"/>
               <w:rPr>
                 <w:rFonts w:hint="default" w:ascii="Times New Roman" w:hAnsi="Times New Roman" w:eastAsia="Times New Roman" w:cs="Times New Roman"/>
@@ -3277,15 +3369,59 @@
         </w:tc>
         <w:tc>
           <w:tcPr>
-            <w:tcW w:w="723" w:type="dxa"/>
+            <w:tcW w:w="2863" w:type="dxa"/>
             <w:shd w:val="clear" w:color="auto" w:fill="FFFFFF"/>
           </w:tcPr>
           <w:p>
             <w:pPr>
+              <w:keepNext w:val="0"/>
+              <w:keepLines w:val="0"/>
+              <w:pageBreakBefore w:val="0"/>
+              <w:widowControl/>
+              <w:kinsoku/>
+              <w:wordWrap/>
+              <w:overflowPunct w:val="0"/>
+              <w:topLinePunct w:val="0"/>
+              <w:autoSpaceDE w:val="0"/>
+              <w:autoSpaceDN w:val="0"/>
+              <w:bidi w:val="0"/>
+              <w:adjustRightInd w:val="0"/>
+              <w:snapToGrid/>
               <w:spacing w:before="0" w:after="0" w:line="240" w:lineRule="auto"/>
+              <w:textAlignment w:val="baseline"/>
+              <w:rPr>
+                <w:rFonts w:hint="default" w:ascii="Times New Roman" w:hAnsi="Times New Roman" w:eastAsia="Times New Roman" w:cs="Times New Roman"/>
+                <w:color w:val="7030A0"/>
+                <w:sz w:val="16"/>
+                <w:szCs w:val="16"/>
+                <w:lang w:val="en-GB" w:eastAsia="en-US" w:bidi="ar-SA"/>
+              </w:rPr>
+            </w:pPr>
+            <w:r>
+              <w:rPr>
+                <w:rFonts w:hint="default" w:ascii="Times New Roman" w:hAnsi="Times New Roman" w:eastAsia="Times New Roman" w:cs="Times New Roman"/>
+                <w:color w:val="7030A0"/>
+                <w:sz w:val="16"/>
+                <w:szCs w:val="16"/>
+                <w:lang w:val="en-GB" w:eastAsia="en-US" w:bidi="ar-SA"/>
+              </w:rPr>
+              <w:t>[if (not (p.type.name.oclIsUndefined()))]&lt;drop/&gt;</w:t>
+            </w:r>
+          </w:p>
+          <w:p>
+            <w:pPr>
+              <w:keepNext w:val="0"/>
+              <w:keepLines w:val="0"/>
+              <w:pageBreakBefore w:val="0"/>
+              <w:widowControl/>
+              <w:kinsoku/>
+              <w:wordWrap/>
+              <w:topLinePunct w:val="0"/>
+              <w:bidi w:val="0"/>
+              <w:snapToGrid/>
+              <w:spacing w:before="0" w:after="0" w:line="240" w:lineRule="auto"/>
               <w:rPr>
                 <w:rFonts w:hint="default" w:ascii="Times New Roman" w:hAnsi="Times New Roman" w:eastAsia="Calibri" w:cs="Times New Roman"/>
-                <w:color w:val="7030A0"/>
                 <w:sz w:val="16"/>
                 <w:szCs w:val="16"/>
               </w:rPr>
@@ -3293,20 +3429,31 @@
             <w:r>
               <w:rPr>
                 <w:rFonts w:hint="default" w:ascii="Times New Roman" w:hAnsi="Times New Roman" w:eastAsia="Calibri" w:cs="Times New Roman"/>
-                <w:color w:val="7030A0"/>
-                <w:sz w:val="16"/>
-                <w:szCs w:val="16"/>
-              </w:rPr>
-              <w:t>[if(p.lower=p.upper)]</w:t>
-            </w:r>
-            <w:r>
+                <w:sz w:val="16"/>
+                <w:szCs w:val="16"/>
+              </w:rPr>
+              <w:t>[p.type.name/]</w:t>
+            </w:r>
+          </w:p>
+          <w:p>
+            <w:pPr>
+              <w:keepNext w:val="0"/>
+              <w:keepLines w:val="0"/>
+              <w:pageBreakBefore w:val="0"/>
+              <w:widowControl/>
+              <w:kinsoku/>
+              <w:wordWrap/>
+              <w:topLinePunct w:val="0"/>
+              <w:bidi w:val="0"/>
+              <w:snapToGrid/>
+              <w:spacing w:before="0" w:after="0" w:line="240" w:lineRule="auto"/>
               <w:rPr>
                 <w:rFonts w:hint="default" w:ascii="Times New Roman" w:hAnsi="Times New Roman" w:eastAsia="Calibri" w:cs="Times New Roman"/>
-                <w:sz w:val="16"/>
-                <w:szCs w:val="16"/>
-              </w:rPr>
-              <w:t>1</w:t>
-            </w:r>
+                <w:color w:val="7030A0"/>
+                <w:sz w:val="16"/>
+                <w:szCs w:val="16"/>
+              </w:rPr>
+            </w:pPr>
             <w:r>
               <w:rPr>
                 <w:rFonts w:hint="default" w:ascii="Times New Roman" w:hAnsi="Times New Roman" w:eastAsia="Calibri" w:cs="Times New Roman"/>
@@ -3314,99 +3461,21 @@
                 <w:sz w:val="16"/>
                 <w:szCs w:val="16"/>
               </w:rPr>
-              <w:t>[else]</w:t>
-            </w:r>
-            <w:r>
-              <w:rPr>
-                <w:rFonts w:hint="default" w:ascii="Times New Roman" w:hAnsi="Times New Roman" w:eastAsia="Calibri" w:cs="Times New Roman"/>
-                <w:sz w:val="16"/>
-                <w:szCs w:val="16"/>
-              </w:rPr>
-              <w:t>[p.lower/]..</w:t>
-            </w:r>
-            <w:r>
-              <w:rPr>
-                <w:rFonts w:hint="default" w:ascii="Times New Roman" w:hAnsi="Times New Roman" w:eastAsia="Calibri" w:cs="Times New Roman"/>
-                <w:color w:val="7030A0"/>
-                <w:sz w:val="16"/>
-                <w:szCs w:val="16"/>
-              </w:rPr>
-              <w:t>[if(p.upper=-1)]</w:t>
-            </w:r>
-            <w:r>
-              <w:rPr>
-                <w:rFonts w:hint="default" w:ascii="Times New Roman" w:hAnsi="Times New Roman" w:eastAsia="Calibri" w:cs="Times New Roman"/>
-                <w:sz w:val="16"/>
-                <w:szCs w:val="16"/>
-              </w:rPr>
-              <w:t>*</w:t>
-            </w:r>
-            <w:r>
-              <w:rPr>
-                <w:rFonts w:hint="default" w:ascii="Times New Roman" w:hAnsi="Times New Roman" w:eastAsia="Calibri" w:cs="Times New Roman"/>
-                <w:color w:val="7030A0"/>
-                <w:sz w:val="16"/>
-                <w:szCs w:val="16"/>
-              </w:rPr>
-              <w:t>[else]</w:t>
-            </w:r>
-            <w:r>
-              <w:rPr>
-                <w:rFonts w:hint="default" w:ascii="Times New Roman" w:hAnsi="Times New Roman" w:eastAsia="Calibri" w:cs="Times New Roman"/>
-                <w:sz w:val="16"/>
-                <w:szCs w:val="16"/>
-              </w:rPr>
-              <w:t>[p.upper/]</w:t>
-            </w:r>
-            <w:r>
-              <w:rPr>
-                <w:rFonts w:hint="default" w:ascii="Times New Roman" w:hAnsi="Times New Roman" w:eastAsia="Calibri" w:cs="Times New Roman"/>
-                <w:color w:val="7030A0"/>
-                <w:sz w:val="16"/>
-                <w:szCs w:val="16"/>
-              </w:rPr>
-              <w:t>[/if][/if]</w:t>
+              <w:t>[/if]</w:t>
             </w:r>
           </w:p>
         </w:tc>
         <w:tc>
           <w:tcPr>
-            <w:tcW w:w="1101" w:type="dxa"/>
+            <w:tcW w:w="3569" w:type="dxa"/>
             <w:shd w:val="clear" w:color="auto" w:fill="FFFFFF"/>
           </w:tcPr>
           <w:p>
             <w:pPr>
-              <w:keepNext w:val="0"/>
-              <w:keepLines w:val="0"/>
-              <w:overflowPunct w:val="0"/>
-              <w:autoSpaceDE w:val="0"/>
-              <w:autoSpaceDN w:val="0"/>
-              <w:adjustRightInd w:val="0"/>
-              <w:textAlignment w:val="baseline"/>
-              <w:rPr>
-                <w:rFonts w:hint="default" w:ascii="Times New Roman" w:hAnsi="Times New Roman" w:eastAsia="Times New Roman" w:cs="Times New Roman"/>
-                <w:color w:val="7030A0"/>
-                <w:sz w:val="16"/>
-                <w:szCs w:val="16"/>
-                <w:lang w:val="en-GB" w:eastAsia="en-US" w:bidi="ar-SA"/>
-              </w:rPr>
-            </w:pPr>
-            <w:r>
-              <w:rPr>
-                <w:rFonts w:hint="default" w:ascii="Times New Roman" w:hAnsi="Times New Roman" w:eastAsia="Times New Roman" w:cs="Times New Roman"/>
-                <w:color w:val="7030A0"/>
-                <w:sz w:val="16"/>
-                <w:szCs w:val="16"/>
-                <w:lang w:val="en-GB" w:eastAsia="en-US" w:bidi="ar-SA"/>
-              </w:rPr>
-              <w:t>[if (not (p.type.name.oclIsUndefined()))]&lt;drop/&gt;</w:t>
-            </w:r>
-          </w:p>
-          <w:p>
-            <w:pPr>
               <w:spacing w:before="0" w:after="0" w:line="240" w:lineRule="auto"/>
               <w:rPr>
                 <w:rFonts w:hint="default" w:ascii="Times New Roman" w:hAnsi="Times New Roman" w:eastAsia="Calibri" w:cs="Times New Roman"/>
+                <w:color w:val="7030A0"/>
                 <w:sz w:val="16"/>
                 <w:szCs w:val="16"/>
               </w:rPr>
@@ -3414,22 +3483,20 @@
             <w:r>
               <w:rPr>
                 <w:rFonts w:hint="default" w:ascii="Times New Roman" w:hAnsi="Times New Roman" w:eastAsia="Calibri" w:cs="Times New Roman"/>
-                <w:sz w:val="16"/>
-                <w:szCs w:val="16"/>
-              </w:rPr>
-              <w:t>[p.type.name/]</w:t>
-            </w:r>
-          </w:p>
-          <w:p>
-            <w:pPr>
-              <w:spacing w:before="0" w:after="0" w:line="240" w:lineRule="auto"/>
+                <w:color w:val="7030A0"/>
+                <w:sz w:val="16"/>
+                <w:szCs w:val="16"/>
+              </w:rPr>
+              <w:t>[if(p.lower=p.upper)]</w:t>
+            </w:r>
+            <w:r>
               <w:rPr>
                 <w:rFonts w:hint="default" w:ascii="Times New Roman" w:hAnsi="Times New Roman" w:eastAsia="Calibri" w:cs="Times New Roman"/>
-                <w:color w:val="7030A0"/>
-                <w:sz w:val="16"/>
-                <w:szCs w:val="16"/>
-              </w:rPr>
-            </w:pPr>
+                <w:sz w:val="16"/>
+                <w:szCs w:val="16"/>
+              </w:rPr>
+              <w:t>1</w:t>
+            </w:r>
             <w:r>
               <w:rPr>
                 <w:rFonts w:hint="default" w:ascii="Times New Roman" w:hAnsi="Times New Roman" w:eastAsia="Calibri" w:cs="Times New Roman"/>
@@ -3437,192 +3504,59 @@
                 <w:sz w:val="16"/>
                 <w:szCs w:val="16"/>
               </w:rPr>
-              <w:t>[/if]</w:t>
-            </w:r>
-          </w:p>
-          <w:p>
-            <w:pPr>
-              <w:spacing w:before="0" w:after="0" w:line="240" w:lineRule="auto"/>
+              <w:t>[else]</w:t>
+            </w:r>
+            <w:r>
               <w:rPr>
                 <w:rFonts w:hint="default" w:ascii="Times New Roman" w:hAnsi="Times New Roman" w:eastAsia="Calibri" w:cs="Times New Roman"/>
-                <w:color w:val="7030A0"/>
-                <w:sz w:val="16"/>
-                <w:szCs w:val="16"/>
-              </w:rPr>
-            </w:pPr>
-          </w:p>
-          <w:p>
-            <w:pPr>
-              <w:spacing w:before="0" w:after="0" w:line="240" w:lineRule="auto"/>
+                <w:sz w:val="16"/>
+                <w:szCs w:val="16"/>
+              </w:rPr>
+              <w:t>[p.lower/]..</w:t>
+            </w:r>
+            <w:r>
               <w:rPr>
                 <w:rFonts w:hint="default" w:ascii="Times New Roman" w:hAnsi="Times New Roman" w:eastAsia="Calibri" w:cs="Times New Roman"/>
                 <w:color w:val="7030A0"/>
                 <w:sz w:val="16"/>
                 <w:szCs w:val="16"/>
               </w:rPr>
-            </w:pPr>
-          </w:p>
-        </w:tc>
-        <w:tc>
-          <w:tcPr>
-            <w:tcW w:w="2482" w:type="dxa"/>
-            <w:shd w:val="clear" w:color="auto" w:fill="FFFFFF"/>
-          </w:tcPr>
-          <w:p>
-            <w:pPr>
-              <w:keepNext/>
-              <w:keepLines/>
-              <w:overflowPunct w:val="0"/>
-              <w:autoSpaceDE w:val="0"/>
-              <w:autoSpaceDN w:val="0"/>
-              <w:adjustRightInd w:val="0"/>
-              <w:textAlignment w:val="baseline"/>
-              <w:rPr>
-                <w:rFonts w:hint="default" w:ascii="Times New Roman" w:hAnsi="Times New Roman" w:eastAsia="Times New Roman" w:cs="Times New Roman"/>
-                <w:color w:val="7030A0"/>
-                <w:sz w:val="16"/>
-                <w:szCs w:val="16"/>
-                <w:lang w:val="en-GB" w:eastAsia="en-US" w:bidi="ar-SA"/>
-              </w:rPr>
-            </w:pPr>
-            <w:r>
-              <w:rPr>
-                <w:rFonts w:hint="default" w:ascii="Times New Roman" w:hAnsi="Times New Roman" w:eastAsia="Times New Roman" w:cs="Times New Roman"/>
-                <w:color w:val="7030A0"/>
-                <w:sz w:val="16"/>
-                <w:szCs w:val="16"/>
-                <w:lang w:val="en-GB" w:eastAsia="en-US" w:bidi="ar-SA"/>
-              </w:rPr>
-              <w:t>[if (p.ownedComment-&gt;notEmpty())]&lt;drop/&gt;</w:t>
-            </w:r>
-          </w:p>
-          <w:p>
-            <w:pPr>
-              <w:keepNext/>
-              <w:keepLines/>
-              <w:overflowPunct w:val="0"/>
-              <w:autoSpaceDE w:val="0"/>
-              <w:autoSpaceDN w:val="0"/>
-              <w:adjustRightInd w:val="0"/>
-              <w:textAlignment w:val="baseline"/>
-              <w:rPr>
-                <w:rFonts w:hint="default" w:ascii="Times New Roman" w:hAnsi="Times New Roman" w:eastAsia="Times New Roman" w:cs="Times New Roman"/>
-                <w:color w:val="7030A0"/>
-                <w:sz w:val="16"/>
-                <w:szCs w:val="16"/>
-                <w:lang w:val="en-GB" w:eastAsia="en-US" w:bidi="ar-SA"/>
-              </w:rPr>
-            </w:pPr>
-            <w:r>
-              <w:rPr>
-                <w:rFonts w:hint="default" w:ascii="Times New Roman" w:hAnsi="Times New Roman" w:eastAsia="Times New Roman" w:cs="Times New Roman"/>
-                <w:color w:val="7030A0"/>
-                <w:sz w:val="16"/>
-                <w:szCs w:val="16"/>
-                <w:lang w:val="en-GB" w:eastAsia="en-US" w:bidi="ar-SA"/>
-              </w:rPr>
-              <w:t>[for (c:Comment | p.ownedComment)]&lt;drop/&gt;</w:t>
-            </w:r>
-          </w:p>
-          <w:p>
-            <w:pPr>
-              <w:keepNext/>
-              <w:keepLines/>
-              <w:overflowPunct w:val="0"/>
-              <w:autoSpaceDE w:val="0"/>
-              <w:autoSpaceDN w:val="0"/>
-              <w:adjustRightInd w:val="0"/>
-              <w:textAlignment w:val="baseline"/>
-              <w:rPr>
-                <w:rFonts w:hint="default" w:ascii="Times New Roman" w:hAnsi="Times New Roman" w:eastAsia="Times New Roman" w:cs="Times New Roman"/>
-                <w:sz w:val="16"/>
-                <w:szCs w:val="16"/>
-                <w:lang w:val="en-GB" w:eastAsia="en-US" w:bidi="ar-SA"/>
-              </w:rPr>
-            </w:pPr>
-            <w:r>
-              <w:rPr>
-                <w:rFonts w:hint="default" w:ascii="Times New Roman" w:hAnsi="Times New Roman" w:eastAsia="Times New Roman" w:cs="Times New Roman"/>
-                <w:sz w:val="16"/>
-                <w:szCs w:val="16"/>
-                <w:lang w:val="en-GB" w:eastAsia="en-US" w:bidi="ar-SA"/>
-              </w:rPr>
-              <w:t>[c._body.cleanAndFormat()/]</w:t>
-            </w:r>
-          </w:p>
-          <w:p>
-            <w:pPr>
-              <w:keepNext/>
-              <w:keepLines/>
-              <w:overflowPunct w:val="0"/>
-              <w:autoSpaceDE w:val="0"/>
-              <w:autoSpaceDN w:val="0"/>
-              <w:adjustRightInd w:val="0"/>
-              <w:textAlignment w:val="baseline"/>
-              <w:rPr>
-                <w:rFonts w:hint="default" w:ascii="Times New Roman" w:hAnsi="Times New Roman" w:eastAsia="Times New Roman" w:cs="Times New Roman"/>
-                <w:color w:val="7030A0"/>
-                <w:sz w:val="16"/>
-                <w:szCs w:val="16"/>
-                <w:lang w:val="en-GB" w:eastAsia="en-US" w:bidi="ar-SA"/>
-              </w:rPr>
-            </w:pPr>
-            <w:r>
-              <w:rPr>
-                <w:rFonts w:hint="default" w:ascii="Times New Roman" w:hAnsi="Times New Roman" w:eastAsia="Times New Roman" w:cs="Times New Roman"/>
-                <w:color w:val="7030A0"/>
-                <w:sz w:val="16"/>
-                <w:szCs w:val="16"/>
-                <w:lang w:val="en-GB" w:eastAsia="en-US" w:bidi="ar-SA"/>
-              </w:rPr>
-              <w:t>[/for] &lt;drop/&gt;</w:t>
-            </w:r>
-          </w:p>
-          <w:p>
-            <w:pPr>
-              <w:keepNext/>
-              <w:keepLines/>
-              <w:overflowPunct w:val="0"/>
-              <w:autoSpaceDE w:val="0"/>
-              <w:autoSpaceDN w:val="0"/>
-              <w:adjustRightInd w:val="0"/>
-              <w:textAlignment w:val="baseline"/>
-              <w:rPr>
-                <w:rFonts w:hint="default" w:ascii="Times New Roman" w:hAnsi="Times New Roman" w:eastAsia="Times New Roman" w:cs="Times New Roman"/>
-                <w:color w:val="7030A0"/>
-                <w:sz w:val="16"/>
-                <w:szCs w:val="16"/>
-                <w:lang w:val="en-GB" w:eastAsia="en-US" w:bidi="ar-SA"/>
-              </w:rPr>
-            </w:pPr>
-            <w:r>
-              <w:rPr>
-                <w:rFonts w:hint="default" w:ascii="Times New Roman" w:hAnsi="Times New Roman" w:eastAsia="Times New Roman" w:cs="Times New Roman"/>
-                <w:color w:val="7030A0"/>
-                <w:sz w:val="16"/>
-                <w:szCs w:val="16"/>
-                <w:lang w:val="en-GB" w:eastAsia="en-US" w:bidi="ar-SA"/>
-              </w:rPr>
-              <w:t>[/if]</w:t>
-            </w:r>
-          </w:p>
-          <w:p>
-            <w:pPr>
-              <w:keepNext/>
-              <w:keepLines/>
-              <w:overflowPunct w:val="0"/>
-              <w:autoSpaceDE w:val="0"/>
-              <w:autoSpaceDN w:val="0"/>
-              <w:adjustRightInd w:val="0"/>
-              <w:textAlignment w:val="baseline"/>
-              <w:rPr>
-                <w:rFonts w:hint="default" w:ascii="Times New Roman" w:hAnsi="Times New Roman" w:eastAsia="Times New Roman" w:cs="Times New Roman"/>
-                <w:color w:val="7030A0"/>
-                <w:sz w:val="16"/>
-                <w:szCs w:val="16"/>
-                <w:lang w:val="en-GB" w:eastAsia="en-US" w:bidi="ar-SA"/>
-              </w:rPr>
-            </w:pPr>
+              <w:t>[if(p.upper=-1)]</w:t>
+            </w:r>
+            <w:r>
+              <w:rPr>
+                <w:rFonts w:hint="default" w:ascii="Times New Roman" w:hAnsi="Times New Roman" w:eastAsia="Calibri" w:cs="Times New Roman"/>
+                <w:sz w:val="16"/>
+                <w:szCs w:val="16"/>
+              </w:rPr>
+              <w:t>*</w:t>
+            </w:r>
+            <w:r>
+              <w:rPr>
+                <w:rFonts w:hint="default" w:ascii="Times New Roman" w:hAnsi="Times New Roman" w:eastAsia="Calibri" w:cs="Times New Roman"/>
+                <w:color w:val="7030A0"/>
+                <w:sz w:val="16"/>
+                <w:szCs w:val="16"/>
+              </w:rPr>
+              <w:t>[else]</w:t>
+            </w:r>
+            <w:r>
+              <w:rPr>
+                <w:rFonts w:hint="default" w:ascii="Times New Roman" w:hAnsi="Times New Roman" w:eastAsia="Calibri" w:cs="Times New Roman"/>
+                <w:sz w:val="16"/>
+                <w:szCs w:val="16"/>
+              </w:rPr>
+              <w:t>[p.upper/]</w:t>
+            </w:r>
+            <w:r>
+              <w:rPr>
+                <w:rFonts w:hint="default" w:ascii="Times New Roman" w:hAnsi="Times New Roman" w:eastAsia="Calibri" w:cs="Times New Roman"/>
+                <w:color w:val="7030A0"/>
+                <w:sz w:val="16"/>
+                <w:szCs w:val="16"/>
+              </w:rPr>
+              <w:t>[/if][/if]</w:t>
+            </w:r>
           </w:p>
         </w:tc>
         <w:tc>
@@ -3632,213 +3566,20 @@
           </w:tcPr>
           <w:p>
             <w:pPr>
-              <w:spacing w:before="0" w:after="0" w:line="240" w:lineRule="auto"/>
-              <w:rPr>
-                <w:rFonts w:hint="default" w:ascii="Times New Roman" w:hAnsi="Times New Roman" w:eastAsia="Calibri" w:cs="Times New Roman"/>
-                <w:color w:val="7030A0"/>
-                <w:sz w:val="16"/>
-                <w:szCs w:val="16"/>
-              </w:rPr>
-            </w:pPr>
-            <w:r>
-              <w:rPr>
-                <w:rFonts w:hint="default" w:ascii="Times New Roman" w:hAnsi="Times New Roman" w:eastAsia="Calibri" w:cs="Times New Roman"/>
-                <w:color w:val="7030A0"/>
-                <w:sz w:val="16"/>
-                <w:szCs w:val="16"/>
-              </w:rPr>
-              <w:t>[for (st:Stereotype | p.getAppliedStereotypes()-&gt;sortedBy(name))]&lt;drop/&gt;</w:t>
-            </w:r>
-          </w:p>
-          <w:p>
-            <w:pPr>
-              <w:spacing w:before="0" w:after="0" w:line="240" w:lineRule="auto"/>
-              <w:rPr>
-                <w:rFonts w:hint="default" w:ascii="Times New Roman" w:hAnsi="Times New Roman" w:eastAsia="Calibri" w:cs="Times New Roman"/>
-                <w:sz w:val="16"/>
-                <w:szCs w:val="16"/>
-              </w:rPr>
-            </w:pPr>
-            <w:r>
-              <w:rPr>
-                <w:rFonts w:hint="default" w:ascii="Times New Roman" w:hAnsi="Times New Roman" w:eastAsia="Calibri" w:cs="Times New Roman"/>
-                <w:sz w:val="16"/>
-                <w:szCs w:val="16"/>
-              </w:rPr>
-              <w:t>[st.name/]</w:t>
-            </w:r>
-          </w:p>
-          <w:p>
-            <w:pPr>
-              <w:spacing w:before="0" w:after="0" w:line="240" w:lineRule="auto"/>
-              <w:rPr>
-                <w:rFonts w:hint="default" w:ascii="Times New Roman" w:hAnsi="Times New Roman" w:eastAsia="Calibri" w:cs="Times New Roman"/>
-                <w:color w:val="7030A0"/>
-                <w:sz w:val="16"/>
-                <w:szCs w:val="16"/>
-              </w:rPr>
-            </w:pPr>
-            <w:r>
-              <w:rPr>
-                <w:rFonts w:hint="default" w:ascii="Times New Roman" w:hAnsi="Times New Roman" w:eastAsia="Calibri" w:cs="Times New Roman"/>
-                <w:color w:val="7030A0"/>
-                <w:sz w:val="16"/>
-                <w:szCs w:val="16"/>
-              </w:rPr>
-              <w:t>[for(oa:Property|st.ownedAttribute)]&lt;drop/&gt;</w:t>
-            </w:r>
-          </w:p>
-          <w:p>
-            <w:pPr>
-              <w:numPr>
-                <w:ilvl w:val="0"/>
-                <w:numId w:val="5"/>
-              </w:numPr>
-              <w:ind w:left="360" w:hanging="360"/>
-              <w:contextualSpacing/>
-              <w:rPr>
-                <w:rFonts w:hint="default" w:ascii="Times New Roman" w:hAnsi="Times New Roman" w:eastAsia="Calibri" w:cs="Times New Roman"/>
-                <w:sz w:val="16"/>
-                <w:szCs w:val="16"/>
-                <w:lang w:val="en-US" w:eastAsia="en-US" w:bidi="ar-SA"/>
-              </w:rPr>
-            </w:pPr>
-            <w:r>
-              <w:rPr>
-                <w:rFonts w:hint="default" w:ascii="Times New Roman" w:hAnsi="Times New Roman" w:eastAsia="Calibri" w:cs="Times New Roman"/>
-                <w:color w:val="7030A0"/>
-                <w:sz w:val="16"/>
-                <w:szCs w:val="16"/>
-                <w:lang w:val="en-US" w:eastAsia="en-US" w:bidi="ar-SA"/>
-              </w:rPr>
-              <w:t>[if (not oa.name.startsWith(‘base_’))]</w:t>
-            </w:r>
-            <w:r>
-              <w:rPr>
-                <w:rFonts w:hint="default" w:ascii="Times New Roman" w:hAnsi="Times New Roman" w:eastAsia="Calibri" w:cs="Times New Roman"/>
-                <w:sz w:val="16"/>
-                <w:szCs w:val="16"/>
-                <w:lang w:val="en-US" w:eastAsia="en-US" w:bidi="ar-SA"/>
-              </w:rPr>
-              <w:t>[oa.name/]</w:t>
-            </w:r>
-            <w:r>
-              <w:rPr>
-                <w:rFonts w:hint="default" w:ascii="Times New Roman" w:hAnsi="Times New Roman" w:eastAsia="Calibri" w:cs="Times New Roman"/>
-                <w:color w:val="7030A0"/>
-                <w:sz w:val="16"/>
-                <w:szCs w:val="16"/>
-                <w:lang w:val="en-US" w:eastAsia="en-US" w:bidi="ar-SA"/>
-              </w:rPr>
-              <w:t>[if (not p.getValue(st,oa.name).oclIsUndefined())][if ( p.getValue(st,oa.name).oclIsTypeOf(EnumerationLiteral))]</w:t>
-            </w:r>
-            <w:r>
-              <w:rPr>
-                <w:rFonts w:hint="default" w:ascii="Times New Roman" w:hAnsi="Times New Roman" w:eastAsia="Calibri" w:cs="Times New Roman"/>
-                <w:sz w:val="16"/>
-                <w:szCs w:val="16"/>
-                <w:lang w:val="en-US" w:eastAsia="en-US" w:bidi="ar-SA"/>
-              </w:rPr>
-              <w:t>: [p.getValue(st,oa.name).oclAsType(EnumerationLiteral).name/]</w:t>
-            </w:r>
-            <w:r>
-              <w:rPr>
-                <w:rFonts w:hint="default" w:ascii="Times New Roman" w:hAnsi="Times New Roman" w:eastAsia="Calibri" w:cs="Times New Roman"/>
-                <w:color w:val="7030A0"/>
-                <w:sz w:val="16"/>
-                <w:szCs w:val="16"/>
-                <w:lang w:val="en-US" w:eastAsia="en-US" w:bidi="ar-SA"/>
-              </w:rPr>
-              <w:t>[else]</w:t>
-            </w:r>
-            <w:r>
-              <w:rPr>
-                <w:rFonts w:hint="default" w:ascii="Times New Roman" w:hAnsi="Times New Roman" w:eastAsia="Calibri" w:cs="Times New Roman"/>
-                <w:sz w:val="16"/>
-                <w:szCs w:val="16"/>
-                <w:lang w:val="en-US" w:eastAsia="en-US" w:bidi="ar-SA"/>
-              </w:rPr>
-              <w:t>:  [p.getValue(st,oa.name).toString().clean()/]</w:t>
-            </w:r>
-            <w:r>
-              <w:rPr>
-                <w:rFonts w:hint="default" w:ascii="Times New Roman" w:hAnsi="Times New Roman" w:eastAsia="Calibri" w:cs="Times New Roman"/>
-                <w:color w:val="7030A0"/>
-                <w:sz w:val="16"/>
-                <w:szCs w:val="16"/>
-                <w:lang w:val="en-US" w:eastAsia="en-US" w:bidi="ar-SA"/>
-              </w:rPr>
-              <w:t>[/if][else]&lt;drop/&gt;</w:t>
-            </w:r>
-            <w:r>
-              <w:rPr>
-                <w:rFonts w:hint="default" w:ascii="Times New Roman" w:hAnsi="Times New Roman" w:eastAsia="Calibri" w:cs="Times New Roman"/>
-                <w:color w:val="7030A0"/>
-                <w:sz w:val="16"/>
-                <w:szCs w:val="16"/>
-                <w:lang w:val="en-US" w:eastAsia="en-US" w:bidi="ar-SA"/>
-              </w:rPr>
-              <w:br w:type="textWrapping"/>
-            </w:r>
-            <w:r>
-              <w:rPr>
-                <w:rFonts w:hint="default" w:ascii="Times New Roman" w:hAnsi="Times New Roman" w:eastAsia="Calibri" w:cs="Times New Roman"/>
-                <w:color w:val="7030A0"/>
-                <w:sz w:val="16"/>
-                <w:szCs w:val="16"/>
-                <w:lang w:val="en-US" w:eastAsia="en-US" w:bidi="ar-SA"/>
-              </w:rPr>
-              <w:t>[/if][else]&lt;drop/&gt;</w:t>
-            </w:r>
-            <w:r>
-              <w:rPr>
-                <w:rFonts w:hint="default" w:ascii="Times New Roman" w:hAnsi="Times New Roman" w:eastAsia="Calibri" w:cs="Times New Roman"/>
-                <w:color w:val="7030A0"/>
-                <w:sz w:val="16"/>
-                <w:szCs w:val="16"/>
-                <w:lang w:val="en-US" w:eastAsia="en-US" w:bidi="ar-SA"/>
-              </w:rPr>
-              <w:br w:type="textWrapping"/>
-            </w:r>
-            <w:r>
-              <w:rPr>
-                <w:rFonts w:hint="default" w:ascii="Times New Roman" w:hAnsi="Times New Roman" w:eastAsia="Calibri" w:cs="Times New Roman"/>
-                <w:color w:val="7030A0"/>
-                <w:sz w:val="16"/>
-                <w:szCs w:val="16"/>
-                <w:lang w:val="en-US" w:eastAsia="en-US" w:bidi="ar-SA"/>
-              </w:rPr>
-              <w:t>[/if]</w:t>
-            </w:r>
-          </w:p>
-          <w:p>
-            <w:pPr>
-              <w:spacing w:before="0" w:after="0" w:line="240" w:lineRule="auto"/>
-              <w:rPr>
-                <w:rFonts w:hint="default" w:ascii="Times New Roman" w:hAnsi="Times New Roman" w:eastAsia="Calibri" w:cs="Times New Roman"/>
-                <w:color w:val="7030A0"/>
-                <w:sz w:val="16"/>
-                <w:szCs w:val="16"/>
-              </w:rPr>
-            </w:pPr>
-            <w:r>
-              <w:rPr>
-                <w:rFonts w:hint="default" w:ascii="Times New Roman" w:hAnsi="Times New Roman" w:eastAsia="Calibri" w:cs="Times New Roman"/>
-                <w:color w:val="7030A0"/>
-                <w:sz w:val="16"/>
-                <w:szCs w:val="16"/>
-              </w:rPr>
-              <w:t>[/for]</w:t>
-            </w:r>
-          </w:p>
-          <w:p>
-            <w:pPr>
               <w:keepNext/>
               <w:keepLines/>
+              <w:pageBreakBefore w:val="0"/>
+              <w:widowControl/>
+              <w:kinsoku/>
+              <w:wordWrap/>
               <w:overflowPunct w:val="0"/>
+              <w:topLinePunct w:val="0"/>
               <w:autoSpaceDE w:val="0"/>
               <w:autoSpaceDN w:val="0"/>
+              <w:bidi w:val="0"/>
               <w:adjustRightInd w:val="0"/>
+              <w:snapToGrid/>
+              <w:spacing w:before="0" w:after="0" w:line="240" w:lineRule="auto"/>
               <w:textAlignment w:val="baseline"/>
               <w:rPr>
                 <w:rFonts w:hint="default" w:ascii="Times New Roman" w:hAnsi="Times New Roman" w:eastAsia="Times New Roman" w:cs="Times New Roman"/>
@@ -3856,7 +3597,149 @@
                 <w:szCs w:val="16"/>
                 <w:lang w:val="en-GB" w:eastAsia="en-US" w:bidi="ar-SA"/>
               </w:rPr>
-              <w:t>[/for]</w:t>
+              <w:t>[if (p.ownedComment-&gt;notEmpty())]&lt;drop/&gt;</w:t>
+            </w:r>
+          </w:p>
+          <w:p>
+            <w:pPr>
+              <w:keepNext/>
+              <w:keepLines/>
+              <w:pageBreakBefore w:val="0"/>
+              <w:widowControl/>
+              <w:kinsoku/>
+              <w:wordWrap/>
+              <w:overflowPunct w:val="0"/>
+              <w:topLinePunct w:val="0"/>
+              <w:autoSpaceDE w:val="0"/>
+              <w:autoSpaceDN w:val="0"/>
+              <w:bidi w:val="0"/>
+              <w:adjustRightInd w:val="0"/>
+              <w:snapToGrid/>
+              <w:spacing w:before="0" w:after="0" w:line="240" w:lineRule="auto"/>
+              <w:textAlignment w:val="baseline"/>
+              <w:rPr>
+                <w:rFonts w:hint="default" w:ascii="Times New Roman" w:hAnsi="Times New Roman" w:eastAsia="Times New Roman" w:cs="Times New Roman"/>
+                <w:color w:val="7030A0"/>
+                <w:sz w:val="16"/>
+                <w:szCs w:val="16"/>
+                <w:lang w:val="en-GB" w:eastAsia="en-US" w:bidi="ar-SA"/>
+              </w:rPr>
+            </w:pPr>
+            <w:r>
+              <w:rPr>
+                <w:rFonts w:hint="default" w:ascii="Times New Roman" w:hAnsi="Times New Roman" w:eastAsia="Times New Roman" w:cs="Times New Roman"/>
+                <w:color w:val="7030A0"/>
+                <w:sz w:val="16"/>
+                <w:szCs w:val="16"/>
+                <w:lang w:val="en-GB" w:eastAsia="en-US" w:bidi="ar-SA"/>
+              </w:rPr>
+              <w:t>[for (c:Comment | p.ownedComment)]&lt;drop/&gt;</w:t>
+            </w:r>
+          </w:p>
+          <w:p>
+            <w:pPr>
+              <w:keepNext/>
+              <w:keepLines/>
+              <w:pageBreakBefore w:val="0"/>
+              <w:widowControl/>
+              <w:kinsoku/>
+              <w:wordWrap/>
+              <w:overflowPunct w:val="0"/>
+              <w:topLinePunct w:val="0"/>
+              <w:autoSpaceDE w:val="0"/>
+              <w:autoSpaceDN w:val="0"/>
+              <w:bidi w:val="0"/>
+              <w:adjustRightInd w:val="0"/>
+              <w:snapToGrid/>
+              <w:spacing w:before="0" w:after="0" w:line="240" w:lineRule="auto"/>
+              <w:textAlignment w:val="baseline"/>
+              <w:rPr>
+                <w:rFonts w:hint="default" w:ascii="Times New Roman" w:hAnsi="Times New Roman" w:eastAsia="Times New Roman" w:cs="Times New Roman"/>
+                <w:sz w:val="16"/>
+                <w:szCs w:val="16"/>
+                <w:lang w:val="en-GB" w:eastAsia="en-US" w:bidi="ar-SA"/>
+              </w:rPr>
+            </w:pPr>
+            <w:r>
+              <w:rPr>
+                <w:rFonts w:hint="default" w:ascii="Times New Roman" w:hAnsi="Times New Roman" w:eastAsia="Times New Roman" w:cs="Times New Roman"/>
+                <w:sz w:val="16"/>
+                <w:szCs w:val="16"/>
+                <w:lang w:val="en-GB" w:eastAsia="en-US" w:bidi="ar-SA"/>
+              </w:rPr>
+              <w:t>[c._body.cleanAndFormat()/]</w:t>
+            </w:r>
+          </w:p>
+          <w:p>
+            <w:pPr>
+              <w:keepNext/>
+              <w:keepLines/>
+              <w:pageBreakBefore w:val="0"/>
+              <w:widowControl/>
+              <w:kinsoku/>
+              <w:wordWrap/>
+              <w:overflowPunct w:val="0"/>
+              <w:topLinePunct w:val="0"/>
+              <w:autoSpaceDE w:val="0"/>
+              <w:autoSpaceDN w:val="0"/>
+              <w:bidi w:val="0"/>
+              <w:adjustRightInd w:val="0"/>
+              <w:snapToGrid/>
+              <w:spacing w:before="0" w:after="0" w:line="240" w:lineRule="auto"/>
+              <w:textAlignment w:val="baseline"/>
+              <w:rPr>
+                <w:rFonts w:hint="default" w:ascii="Times New Roman" w:hAnsi="Times New Roman" w:eastAsia="Times New Roman" w:cs="Times New Roman"/>
+                <w:color w:val="7030A0"/>
+                <w:sz w:val="16"/>
+                <w:szCs w:val="16"/>
+                <w:lang w:val="en-GB" w:eastAsia="en-US" w:bidi="ar-SA"/>
+              </w:rPr>
+            </w:pPr>
+            <w:r>
+              <w:rPr>
+                <w:rFonts w:hint="default" w:ascii="Times New Roman" w:hAnsi="Times New Roman" w:eastAsia="Times New Roman" w:cs="Times New Roman"/>
+                <w:color w:val="7030A0"/>
+                <w:sz w:val="16"/>
+                <w:szCs w:val="16"/>
+                <w:lang w:val="en-GB" w:eastAsia="en-US" w:bidi="ar-SA"/>
+              </w:rPr>
+              <w:t>[/for] &lt;drop/&gt;</w:t>
+            </w:r>
+          </w:p>
+          <w:p>
+            <w:pPr>
+              <w:keepNext/>
+              <w:keepLines/>
+              <w:pageBreakBefore w:val="0"/>
+              <w:widowControl/>
+              <w:kinsoku/>
+              <w:wordWrap/>
+              <w:overflowPunct w:val="0"/>
+              <w:topLinePunct w:val="0"/>
+              <w:autoSpaceDE w:val="0"/>
+              <w:autoSpaceDN w:val="0"/>
+              <w:bidi w:val="0"/>
+              <w:adjustRightInd w:val="0"/>
+              <w:snapToGrid/>
+              <w:spacing w:before="0" w:after="0" w:line="240" w:lineRule="auto"/>
+              <w:textAlignment w:val="baseline"/>
+              <w:rPr>
+                <w:rFonts w:hint="default" w:ascii="Times New Roman" w:hAnsi="Times New Roman" w:eastAsia="Times New Roman" w:cs="Times New Roman"/>
+                <w:color w:val="7030A0"/>
+                <w:sz w:val="16"/>
+                <w:szCs w:val="16"/>
+                <w:lang w:val="en-GB" w:eastAsia="en-US" w:bidi="ar-SA"/>
+              </w:rPr>
+            </w:pPr>
+            <w:r>
+              <w:rPr>
+                <w:rFonts w:hint="default" w:ascii="Times New Roman" w:hAnsi="Times New Roman" w:eastAsia="Times New Roman" w:cs="Times New Roman"/>
+                <w:color w:val="7030A0"/>
+                <w:sz w:val="16"/>
+                <w:szCs w:val="16"/>
+                <w:lang w:val="en-GB" w:eastAsia="en-US" w:bidi="ar-SA"/>
+              </w:rPr>
+              <w:t>[/if]</w:t>
             </w:r>
           </w:p>
         </w:tc>
@@ -4512,6 +4395,21 @@
           </w:tcPr>
           <w:p>
             <w:pPr>
+              <w:keepNext w:val="0"/>
+              <w:keepLines w:val="0"/>
+              <w:pageBreakBefore w:val="0"/>
+              <w:widowControl/>
+              <w:kinsoku/>
+              <w:wordWrap/>
+              <w:overflowPunct/>
+              <w:topLinePunct w:val="0"/>
+              <w:autoSpaceDE/>
+              <w:autoSpaceDN/>
+              <w:bidi w:val="0"/>
+              <w:adjustRightInd/>
+              <w:snapToGrid/>
+              <w:spacing w:before="0" w:after="0" w:line="240" w:lineRule="auto"/>
+              <w:textAlignment w:val="auto"/>
               <w:rPr>
                 <w:sz w:val="16"/>
                 <w:szCs w:val="16"/>
@@ -4532,6 +4430,21 @@
           </w:tcPr>
           <w:p>
             <w:pPr>
+              <w:keepNext w:val="0"/>
+              <w:keepLines w:val="0"/>
+              <w:pageBreakBefore w:val="0"/>
+              <w:widowControl/>
+              <w:kinsoku/>
+              <w:wordWrap/>
+              <w:overflowPunct/>
+              <w:topLinePunct w:val="0"/>
+              <w:autoSpaceDE/>
+              <w:autoSpaceDN/>
+              <w:bidi w:val="0"/>
+              <w:adjustRightInd/>
+              <w:snapToGrid/>
+              <w:spacing w:before="0" w:after="0" w:line="240" w:lineRule="auto"/>
+              <w:textAlignment w:val="auto"/>
               <w:rPr>
                 <w:sz w:val="16"/>
                 <w:szCs w:val="16"/>
@@ -4552,6 +4465,21 @@
           </w:tcPr>
           <w:p>
             <w:pPr>
+              <w:keepNext w:val="0"/>
+              <w:keepLines w:val="0"/>
+              <w:pageBreakBefore w:val="0"/>
+              <w:widowControl/>
+              <w:kinsoku/>
+              <w:wordWrap/>
+              <w:overflowPunct/>
+              <w:topLinePunct w:val="0"/>
+              <w:autoSpaceDE/>
+              <w:autoSpaceDN/>
+              <w:bidi w:val="0"/>
+              <w:adjustRightInd/>
+              <w:snapToGrid/>
+              <w:spacing w:before="0" w:after="0" w:line="240" w:lineRule="auto"/>
+              <w:textAlignment w:val="auto"/>
               <w:rPr>
                 <w:sz w:val="16"/>
                 <w:szCs w:val="16"/>
@@ -4633,6 +4561,21 @@
           </w:tcPr>
           <w:p>
             <w:pPr>
+              <w:keepNext w:val="0"/>
+              <w:keepLines w:val="0"/>
+              <w:pageBreakBefore w:val="0"/>
+              <w:widowControl/>
+              <w:kinsoku/>
+              <w:wordWrap/>
+              <w:overflowPunct/>
+              <w:topLinePunct w:val="0"/>
+              <w:autoSpaceDE/>
+              <w:autoSpaceDN/>
+              <w:bidi w:val="0"/>
+              <w:adjustRightInd/>
+              <w:snapToGrid/>
+              <w:spacing w:before="0" w:after="0" w:line="240" w:lineRule="auto"/>
+              <w:textAlignment w:val="auto"/>
               <w:rPr>
                 <w:sz w:val="16"/>
                 <w:szCs w:val="16"/>
@@ -5252,6 +5195,21 @@
           </w:p>
           <w:p>
             <w:pPr>
+              <w:keepNext w:val="0"/>
+              <w:keepLines w:val="0"/>
+              <w:pageBreakBefore w:val="0"/>
+              <w:widowControl/>
+              <w:kinsoku/>
+              <w:wordWrap/>
+              <w:overflowPunct/>
+              <w:topLinePunct w:val="0"/>
+              <w:autoSpaceDE/>
+              <w:autoSpaceDN/>
+              <w:bidi w:val="0"/>
+              <w:adjustRightInd/>
+              <w:snapToGrid/>
+              <w:spacing w:before="0" w:after="0" w:line="240" w:lineRule="auto"/>
+              <w:textAlignment w:val="auto"/>
               <w:rPr>
                 <w:sz w:val="16"/>
                 <w:szCs w:val="16"/>
@@ -5331,17 +5289,8 @@
               </w:rPr>
               <w:t>[/for]</w:t>
             </w:r>
-          </w:p>
-          <w:p>
-            <w:pPr>
-              <w:spacing w:before="0" w:after="0" w:line="240" w:lineRule="auto"/>
-              <w:contextualSpacing/>
-              <w:rPr>
-                <w:color w:val="7030A0"/>
-                <w:sz w:val="16"/>
-                <w:szCs w:val="16"/>
-              </w:rPr>
-            </w:pPr>
+            <w:bookmarkStart w:id="5" w:name="_GoBack"/>
+            <w:bookmarkEnd w:id="5"/>
           </w:p>
         </w:tc>
       </w:tr>
@@ -5566,7 +5515,7 @@
         <w:pStyle w:val="55"/>
         <w:numPr>
           <w:ilvl w:val="0"/>
-          <w:numId w:val="6"/>
+          <w:numId w:val="5"/>
         </w:numPr>
         <w:spacing w:before="0" w:after="0" w:line="240" w:lineRule="auto"/>
       </w:pPr>
@@ -5579,7 +5528,7 @@
         <w:pStyle w:val="55"/>
         <w:numPr>
           <w:ilvl w:val="1"/>
-          <w:numId w:val="6"/>
+          <w:numId w:val="5"/>
         </w:numPr>
         <w:spacing w:before="0" w:after="0" w:line="240" w:lineRule="auto"/>
         <w:rPr>
@@ -5598,7 +5547,7 @@
         <w:pStyle w:val="55"/>
         <w:numPr>
           <w:ilvl w:val="1"/>
-          <w:numId w:val="6"/>
+          <w:numId w:val="5"/>
         </w:numPr>
         <w:spacing w:before="0" w:after="0" w:line="240" w:lineRule="auto"/>
       </w:pPr>
@@ -5617,7 +5566,7 @@
         <w:pStyle w:val="55"/>
         <w:numPr>
           <w:ilvl w:val="1"/>
-          <w:numId w:val="6"/>
+          <w:numId w:val="5"/>
         </w:numPr>
         <w:spacing w:before="0" w:after="0" w:line="240" w:lineRule="auto"/>
         <w:rPr>
@@ -5773,7 +5722,7 @@
       <w:fldChar w:fldCharType="separate"/>
     </w:r>
     <w:r>
-      <w:t>May 18, 2020</w:t>
+      <w:t>November 9, 2020</w:t>
     </w:r>
     <w:r>
       <w:fldChar w:fldCharType="end"/>
@@ -5996,16 +5945,16 @@
     </w:lvl>
   </w:abstractNum>
   <w:abstractNum w:abstractNumId="2">
-    <w:nsid w:val="44B81C41"/>
+    <w:nsid w:val="4E97478F"/>
     <w:multiLevelType w:val="multilevel"/>
-    <w:tmpl w:val="44B81C41"/>
+    <w:tmpl w:val="4E97478F"/>
     <w:lvl w:ilvl="0" w:tentative="0">
       <w:start w:val="1"/>
       <w:numFmt w:val="bullet"/>
       <w:lvlText w:val=""/>
       <w:lvlJc w:val="left"/>
       <w:pPr>
-        <w:ind w:left="360" w:hanging="360"/>
+        <w:ind w:left="720" w:hanging="360"/>
       </w:pPr>
       <w:rPr>
         <w:rFonts w:hint="default" w:ascii="Symbol" w:hAnsi="Symbol"/>
@@ -6017,7 +5966,7 @@
       <w:lvlText w:val="o"/>
       <w:lvlJc w:val="left"/>
       <w:pPr>
-        <w:ind w:left="1080" w:hanging="360"/>
+        <w:ind w:left="1440" w:hanging="360"/>
       </w:pPr>
       <w:rPr>
         <w:rFonts w:hint="default" w:ascii="Courier New" w:hAnsi="Courier New" w:cs="Courier New"/>
@@ -6029,7 +5978,7 @@
       <w:lvlText w:val=""/>
       <w:lvlJc w:val="left"/>
       <w:pPr>
-        <w:ind w:left="1800" w:hanging="360"/>
+        <w:ind w:left="2160" w:hanging="360"/>
       </w:pPr>
       <w:rPr>
         <w:rFonts w:hint="default" w:ascii="Wingdings" w:hAnsi="Wingdings"/>
@@ -6041,7 +5990,7 @@
       <w:lvlText w:val=""/>
       <w:lvlJc w:val="left"/>
       <w:pPr>
-        <w:ind w:left="2520" w:hanging="360"/>
+        <w:ind w:left="2880" w:hanging="360"/>
       </w:pPr>
       <w:rPr>
         <w:rFonts w:hint="default" w:ascii="Symbol" w:hAnsi="Symbol"/>
@@ -6053,7 +6002,7 @@
       <w:lvlText w:val="o"/>
       <w:lvlJc w:val="left"/>
       <w:pPr>
-        <w:ind w:left="3240" w:hanging="360"/>
+        <w:ind w:left="3600" w:hanging="360"/>
       </w:pPr>
       <w:rPr>
         <w:rFonts w:hint="default" w:ascii="Courier New" w:hAnsi="Courier New" w:cs="Courier New"/>
@@ -6065,7 +6014,7 @@
       <w:lvlText w:val=""/>
       <w:lvlJc w:val="left"/>
       <w:pPr>
-        <w:ind w:left="3960" w:hanging="360"/>
+        <w:ind w:left="4320" w:hanging="360"/>
       </w:pPr>
       <w:rPr>
         <w:rFonts w:hint="default" w:ascii="Wingdings" w:hAnsi="Wingdings"/>
@@ -6077,7 +6026,7 @@
       <w:lvlText w:val=""/>
       <w:lvlJc w:val="left"/>
       <w:pPr>
-        <w:ind w:left="4680" w:hanging="360"/>
+        <w:ind w:left="5040" w:hanging="360"/>
       </w:pPr>
       <w:rPr>
         <w:rFonts w:hint="default" w:ascii="Symbol" w:hAnsi="Symbol"/>
@@ -6089,7 +6038,7 @@
       <w:lvlText w:val="o"/>
       <w:lvlJc w:val="left"/>
       <w:pPr>
-        <w:ind w:left="5400" w:hanging="360"/>
+        <w:ind w:left="5760" w:hanging="360"/>
       </w:pPr>
       <w:rPr>
         <w:rFonts w:hint="default" w:ascii="Courier New" w:hAnsi="Courier New" w:cs="Courier New"/>
@@ -6101,7 +6050,7 @@
       <w:lvlText w:val=""/>
       <w:lvlJc w:val="left"/>
       <w:pPr>
-        <w:ind w:left="6120" w:hanging="360"/>
+        <w:ind w:left="6480" w:hanging="360"/>
       </w:pPr>
       <w:rPr>
         <w:rFonts w:hint="default" w:ascii="Wingdings" w:hAnsi="Wingdings"/>
@@ -6109,19 +6058,19 @@
     </w:lvl>
   </w:abstractNum>
   <w:abstractNum w:abstractNumId="3">
-    <w:nsid w:val="4E97478F"/>
+    <w:nsid w:val="5C8A56D8"/>
     <w:multiLevelType w:val="multilevel"/>
-    <w:tmpl w:val="4E97478F"/>
+    <w:tmpl w:val="5C8A56D8"/>
     <w:lvl w:ilvl="0" w:tentative="0">
       <w:start w:val="1"/>
       <w:numFmt w:val="bullet"/>
-      <w:lvlText w:val=""/>
+      <w:lvlText w:val="o"/>
       <w:lvlJc w:val="left"/>
       <w:pPr>
-        <w:ind w:left="720" w:hanging="360"/>
+        <w:ind w:left="1069" w:hanging="360"/>
       </w:pPr>
       <w:rPr>
-        <w:rFonts w:hint="default" w:ascii="Symbol" w:hAnsi="Symbol"/>
+        <w:rFonts w:hint="default" w:ascii="Courier New" w:hAnsi="Courier New" w:cs="Courier New"/>
       </w:rPr>
     </w:lvl>
     <w:lvl w:ilvl="1" w:tentative="0">
@@ -6130,7 +6079,7 @@
       <w:lvlText w:val="o"/>
       <w:lvlJc w:val="left"/>
       <w:pPr>
-        <w:ind w:left="1440" w:hanging="360"/>
+        <w:ind w:left="1789" w:hanging="360"/>
       </w:pPr>
       <w:rPr>
         <w:rFonts w:hint="default" w:ascii="Courier New" w:hAnsi="Courier New" w:cs="Courier New"/>
@@ -6142,7 +6091,7 @@
       <w:lvlText w:val=""/>
       <w:lvlJc w:val="left"/>
       <w:pPr>
-        <w:ind w:left="2160" w:hanging="360"/>
+        <w:ind w:left="2509" w:hanging="360"/>
       </w:pPr>
       <w:rPr>
         <w:rFonts w:hint="default" w:ascii="Wingdings" w:hAnsi="Wingdings"/>
@@ -6154,7 +6103,7 @@
       <w:lvlText w:val=""/>
       <w:lvlJc w:val="left"/>
       <w:pPr>
-        <w:ind w:left="2880" w:hanging="360"/>
+        <w:ind w:left="3229" w:hanging="360"/>
       </w:pPr>
       <w:rPr>
         <w:rFonts w:hint="default" w:ascii="Symbol" w:hAnsi="Symbol"/>
@@ -6166,7 +6115,7 @@
       <w:lvlText w:val="o"/>
       <w:lvlJc w:val="left"/>
       <w:pPr>
-        <w:ind w:left="3600" w:hanging="360"/>
+        <w:ind w:left="3949" w:hanging="360"/>
       </w:pPr>
       <w:rPr>
         <w:rFonts w:hint="default" w:ascii="Courier New" w:hAnsi="Courier New" w:cs="Courier New"/>
@@ -6178,7 +6127,7 @@
       <w:lvlText w:val=""/>
       <w:lvlJc w:val="left"/>
       <w:pPr>
-        <w:ind w:left="4320" w:hanging="360"/>
+        <w:ind w:left="4669" w:hanging="360"/>
       </w:pPr>
       <w:rPr>
         <w:rFonts w:hint="default" w:ascii="Wingdings" w:hAnsi="Wingdings"/>
@@ -6190,7 +6139,7 @@
       <w:lvlText w:val=""/>
       <w:lvlJc w:val="left"/>
       <w:pPr>
-        <w:ind w:left="5040" w:hanging="360"/>
+        <w:ind w:left="5389" w:hanging="360"/>
       </w:pPr>
       <w:rPr>
         <w:rFonts w:hint="default" w:ascii="Symbol" w:hAnsi="Symbol"/>
@@ -6202,7 +6151,7 @@
       <w:lvlText w:val="o"/>
       <w:lvlJc w:val="left"/>
       <w:pPr>
-        <w:ind w:left="5760" w:hanging="360"/>
+        <w:ind w:left="6109" w:hanging="360"/>
       </w:pPr>
       <w:rPr>
         <w:rFonts w:hint="default" w:ascii="Courier New" w:hAnsi="Courier New" w:cs="Courier New"/>
@@ -6214,7 +6163,7 @@
       <w:lvlText w:val=""/>
       <w:lvlJc w:val="left"/>
       <w:pPr>
-        <w:ind w:left="6480" w:hanging="360"/>
+        <w:ind w:left="6829" w:hanging="360"/>
       </w:pPr>
       <w:rPr>
         <w:rFonts w:hint="default" w:ascii="Wingdings" w:hAnsi="Wingdings"/>
@@ -6222,119 +6171,6 @@
     </w:lvl>
   </w:abstractNum>
   <w:abstractNum w:abstractNumId="4">
-    <w:nsid w:val="5C8A56D8"/>
-    <w:multiLevelType w:val="multilevel"/>
-    <w:tmpl w:val="5C8A56D8"/>
-    <w:lvl w:ilvl="0" w:tentative="0">
-      <w:start w:val="1"/>
-      <w:numFmt w:val="bullet"/>
-      <w:lvlText w:val="o"/>
-      <w:lvlJc w:val="left"/>
-      <w:pPr>
-        <w:ind w:left="1069" w:hanging="360"/>
-      </w:pPr>
-      <w:rPr>
-        <w:rFonts w:hint="default" w:ascii="Courier New" w:hAnsi="Courier New" w:cs="Courier New"/>
-      </w:rPr>
-    </w:lvl>
-    <w:lvl w:ilvl="1" w:tentative="0">
-      <w:start w:val="1"/>
-      <w:numFmt w:val="bullet"/>
-      <w:lvlText w:val="o"/>
-      <w:lvlJc w:val="left"/>
-      <w:pPr>
-        <w:ind w:left="1789" w:hanging="360"/>
-      </w:pPr>
-      <w:rPr>
-        <w:rFonts w:hint="default" w:ascii="Courier New" w:hAnsi="Courier New" w:cs="Courier New"/>
-      </w:rPr>
-    </w:lvl>
-    <w:lvl w:ilvl="2" w:tentative="0">
-      <w:start w:val="1"/>
-      <w:numFmt w:val="bullet"/>
-      <w:lvlText w:val=""/>
-      <w:lvlJc w:val="left"/>
-      <w:pPr>
-        <w:ind w:left="2509" w:hanging="360"/>
-      </w:pPr>
-      <w:rPr>
-        <w:rFonts w:hint="default" w:ascii="Wingdings" w:hAnsi="Wingdings"/>
-      </w:rPr>
-    </w:lvl>
-    <w:lvl w:ilvl="3" w:tentative="0">
-      <w:start w:val="1"/>
-      <w:numFmt w:val="bullet"/>
-      <w:lvlText w:val=""/>
-      <w:lvlJc w:val="left"/>
-      <w:pPr>
-        <w:ind w:left="3229" w:hanging="360"/>
-      </w:pPr>
-      <w:rPr>
-        <w:rFonts w:hint="default" w:ascii="Symbol" w:hAnsi="Symbol"/>
-      </w:rPr>
-    </w:lvl>
-    <w:lvl w:ilvl="4" w:tentative="0">
-      <w:start w:val="1"/>
-      <w:numFmt w:val="bullet"/>
-      <w:lvlText w:val="o"/>
-      <w:lvlJc w:val="left"/>
-      <w:pPr>
-        <w:ind w:left="3949" w:hanging="360"/>
-      </w:pPr>
-      <w:rPr>
-        <w:rFonts w:hint="default" w:ascii="Courier New" w:hAnsi="Courier New" w:cs="Courier New"/>
-      </w:rPr>
-    </w:lvl>
-    <w:lvl w:ilvl="5" w:tentative="0">
-      <w:start w:val="1"/>
-      <w:numFmt w:val="bullet"/>
-      <w:lvlText w:val=""/>
-      <w:lvlJc w:val="left"/>
-      <w:pPr>
-        <w:ind w:left="4669" w:hanging="360"/>
-      </w:pPr>
-      <w:rPr>
-        <w:rFonts w:hint="default" w:ascii="Wingdings" w:hAnsi="Wingdings"/>
-      </w:rPr>
-    </w:lvl>
-    <w:lvl w:ilvl="6" w:tentative="0">
-      <w:start w:val="1"/>
-      <w:numFmt w:val="bullet"/>
-      <w:lvlText w:val=""/>
-      <w:lvlJc w:val="left"/>
-      <w:pPr>
-        <w:ind w:left="5389" w:hanging="360"/>
-      </w:pPr>
-      <w:rPr>
-        <w:rFonts w:hint="default" w:ascii="Symbol" w:hAnsi="Symbol"/>
-      </w:rPr>
-    </w:lvl>
-    <w:lvl w:ilvl="7" w:tentative="0">
-      <w:start w:val="1"/>
-      <w:numFmt w:val="bullet"/>
-      <w:lvlText w:val="o"/>
-      <w:lvlJc w:val="left"/>
-      <w:pPr>
-        <w:ind w:left="6109" w:hanging="360"/>
-      </w:pPr>
-      <w:rPr>
-        <w:rFonts w:hint="default" w:ascii="Courier New" w:hAnsi="Courier New" w:cs="Courier New"/>
-      </w:rPr>
-    </w:lvl>
-    <w:lvl w:ilvl="8" w:tentative="0">
-      <w:start w:val="1"/>
-      <w:numFmt w:val="bullet"/>
-      <w:lvlText w:val=""/>
-      <w:lvlJc w:val="left"/>
-      <w:pPr>
-        <w:ind w:left="6829" w:hanging="360"/>
-      </w:pPr>
-      <w:rPr>
-        <w:rFonts w:hint="default" w:ascii="Wingdings" w:hAnsi="Wingdings"/>
-      </w:rPr>
-    </w:lvl>
-  </w:abstractNum>
-  <w:abstractNum w:abstractNumId="5">
     <w:nsid w:val="600566C1"/>
     <w:multiLevelType w:val="multilevel"/>
     <w:tmpl w:val="600566C1"/>
@@ -6454,16 +6290,13 @@
     <w:abstractNumId w:val="1"/>
   </w:num>
   <w:num w:numId="3">
-    <w:abstractNumId w:val="4"/>
+    <w:abstractNumId w:val="3"/>
   </w:num>
   <w:num w:numId="4">
-    <w:abstractNumId w:val="5"/>
+    <w:abstractNumId w:val="4"/>
   </w:num>
   <w:num w:numId="5">
     <w:abstractNumId w:val="2"/>
-  </w:num>
-  <w:num w:numId="6">
-    <w:abstractNumId w:val="3"/>
   </w:num>
 </w:numbering>
 </file>
@@ -6509,8 +6342,8 @@
     <w:lsdException w:uiPriority="99" w:name="Normal Indent" w:locked="1"/>
     <w:lsdException w:uiPriority="99" w:name="footnote text" w:locked="1"/>
     <w:lsdException w:uiPriority="99" w:name="annotation text" w:locked="1"/>
-    <w:lsdException w:unhideWhenUsed="0" w:uiPriority="99" w:semiHidden="0" w:name="header"/>
-    <w:lsdException w:unhideWhenUsed="0" w:uiPriority="99" w:semiHidden="0" w:name="footer"/>
+    <w:lsdException w:qFormat="1" w:unhideWhenUsed="0" w:uiPriority="99" w:semiHidden="0" w:name="header"/>
+    <w:lsdException w:qFormat="1" w:unhideWhenUsed="0" w:uiPriority="99" w:semiHidden="0" w:name="footer"/>
     <w:lsdException w:uiPriority="99" w:name="index heading" w:locked="1"/>
     <w:lsdException w:qFormat="1" w:unhideWhenUsed="0" w:uiPriority="0" w:semiHidden="0" w:name="caption" w:locked="1"/>
     <w:lsdException w:uiPriority="99" w:name="table of figures" w:locked="1"/>
@@ -6525,7 +6358,7 @@
     <w:lsdException w:uiPriority="99" w:name="table of authorities" w:locked="1"/>
     <w:lsdException w:uiPriority="99" w:name="macro" w:locked="1"/>
     <w:lsdException w:uiPriority="99" w:name="toa heading" w:locked="1"/>
-    <w:lsdException w:unhideWhenUsed="0" w:uiPriority="99" w:semiHidden="0" w:name="List"/>
+    <w:lsdException w:qFormat="1" w:unhideWhenUsed="0" w:uiPriority="99" w:semiHidden="0" w:name="List"/>
     <w:lsdException w:uiPriority="99" w:name="List Bullet" w:locked="1"/>
     <w:lsdException w:uiPriority="99" w:name="List Number" w:locked="1"/>
     <w:lsdException w:uiPriority="99" w:name="List 2" w:locked="1"/>
@@ -6544,7 +6377,7 @@
     <w:lsdException w:uiPriority="99" w:name="Closing" w:locked="1"/>
     <w:lsdException w:uiPriority="99" w:name="Signature" w:locked="1"/>
     <w:lsdException w:qFormat="1" w:uiPriority="1" w:name="Default Paragraph Font"/>
-    <w:lsdException w:unhideWhenUsed="0" w:uiPriority="99" w:semiHidden="0" w:name="Body Text"/>
+    <w:lsdException w:qFormat="1" w:unhideWhenUsed="0" w:uiPriority="99" w:semiHidden="0" w:name="Body Text"/>
     <w:lsdException w:uiPriority="99" w:name="Body Text Indent" w:locked="1"/>
     <w:lsdException w:uiPriority="99" w:name="List Continue" w:locked="1"/>
     <w:lsdException w:uiPriority="99" w:name="List Continue 2" w:locked="1"/>
@@ -6563,14 +6396,14 @@
     <w:lsdException w:uiPriority="99" w:name="Body Text Indent 2" w:locked="1"/>
     <w:lsdException w:uiPriority="99" w:name="Body Text Indent 3" w:locked="1"/>
     <w:lsdException w:uiPriority="99" w:name="Block Text" w:locked="1"/>
-    <w:lsdException w:unhideWhenUsed="0" w:uiPriority="99" w:semiHidden="0" w:name="Hyperlink"/>
+    <w:lsdException w:qFormat="1" w:unhideWhenUsed="0" w:uiPriority="99" w:semiHidden="0" w:name="Hyperlink"/>
     <w:lsdException w:uiPriority="99" w:name="FollowedHyperlink" w:locked="1"/>
     <w:lsdException w:qFormat="1" w:unhideWhenUsed="0" w:uiPriority="99" w:semiHidden="0" w:name="Strong" w:locked="1"/>
     <w:lsdException w:qFormat="1" w:unhideWhenUsed="0" w:uiPriority="99" w:semiHidden="0" w:name="Emphasis" w:locked="1"/>
     <w:lsdException w:uiPriority="99" w:name="Document Map" w:locked="1"/>
     <w:lsdException w:uiPriority="99" w:name="Plain Text" w:locked="1"/>
     <w:lsdException w:uiPriority="99" w:name="E-mail Signature" w:locked="1"/>
-    <w:lsdException w:unhideWhenUsed="0" w:uiPriority="99" w:semiHidden="0" w:name="Normal (Web)"/>
+    <w:lsdException w:qFormat="1" w:unhideWhenUsed="0" w:uiPriority="99" w:semiHidden="0" w:name="Normal (Web)"/>
     <w:lsdException w:uiPriority="99" w:name="HTML Acronym" w:locked="1"/>
     <w:lsdException w:uiPriority="99" w:name="HTML Address" w:locked="1"/>
     <w:lsdException w:uiPriority="99" w:name="HTML Cite" w:locked="1"/>
@@ -6581,7 +6414,7 @@
     <w:lsdException w:uiPriority="99" w:name="HTML Sample" w:locked="1"/>
     <w:lsdException w:uiPriority="99" w:name="HTML Typewriter" w:locked="1"/>
     <w:lsdException w:uiPriority="99" w:name="HTML Variable" w:locked="1"/>
-    <w:lsdException w:uiPriority="99" w:name="Normal Table"/>
+    <w:lsdException w:qFormat="1" w:uiPriority="99" w:name="Normal Table"/>
     <w:lsdException w:uiPriority="99" w:name="annotation subject" w:locked="1"/>
     <w:lsdException w:uiPriority="99" w:name="Table Simple 1" w:locked="1"/>
     <w:lsdException w:uiPriority="99" w:name="Table Simple 2" w:locked="1"/>
@@ -6626,7 +6459,7 @@
     <w:lsdException w:uiPriority="99" w:name="Table Web 2" w:locked="1"/>
     <w:lsdException w:uiPriority="99" w:name="Table Web 3" w:locked="1"/>
     <w:lsdException w:qFormat="1" w:unhideWhenUsed="0" w:uiPriority="99" w:name="Balloon Text"/>
-    <w:lsdException w:unhideWhenUsed="0" w:uiPriority="99" w:semiHidden="0" w:name="Table Grid" w:locked="1"/>
+    <w:lsdException w:qFormat="1" w:unhideWhenUsed="0" w:uiPriority="99" w:semiHidden="0" w:name="Table Grid" w:locked="1"/>
     <w:lsdException w:uiPriority="99" w:name="Table Theme" w:locked="1"/>
     <w:lsdException w:unhideWhenUsed="0" w:uiPriority="99" w:name="Placeholder Text"/>
     <w:lsdException w:qFormat="1" w:unhideWhenUsed="0" w:uiPriority="99" w:semiHidden="0" w:name="No Spacing"/>
@@ -6661,7 +6494,7 @@
     <w:lsdException w:unhideWhenUsed="0" w:uiPriority="71" w:semiHidden="0" w:name="Colorful Shading Accent 1"/>
     <w:lsdException w:unhideWhenUsed="0" w:uiPriority="72" w:semiHidden="0" w:name="Colorful List Accent 1"/>
     <w:lsdException w:unhideWhenUsed="0" w:uiPriority="73" w:semiHidden="0" w:name="Colorful Grid Accent 1"/>
-    <w:lsdException w:unhideWhenUsed="0" w:uiPriority="99" w:semiHidden="0" w:name="Light Shading Accent 2"/>
+    <w:lsdException w:qFormat="1" w:unhideWhenUsed="0" w:uiPriority="99" w:semiHidden="0" w:name="Light Shading Accent 2"/>
     <w:lsdException w:unhideWhenUsed="0" w:uiPriority="61" w:semiHidden="0" w:name="Light List Accent 2"/>
     <w:lsdException w:unhideWhenUsed="0" w:uiPriority="62" w:semiHidden="0" w:name="Light Grid Accent 2"/>
     <w:lsdException w:unhideWhenUsed="0" w:uiPriority="63" w:semiHidden="0" w:name="Medium Shading 1 Accent 2"/>
@@ -6677,7 +6510,7 @@
     <w:lsdException w:unhideWhenUsed="0" w:uiPriority="73" w:semiHidden="0" w:name="Colorful Grid Accent 2"/>
     <w:lsdException w:unhideWhenUsed="0" w:uiPriority="60" w:semiHidden="0" w:name="Light Shading Accent 3"/>
     <w:lsdException w:unhideWhenUsed="0" w:uiPriority="61" w:semiHidden="0" w:name="Light List Accent 3"/>
-    <w:lsdException w:unhideWhenUsed="0" w:uiPriority="99" w:semiHidden="0" w:name="Light Grid Accent 3"/>
+    <w:lsdException w:qFormat="1" w:unhideWhenUsed="0" w:uiPriority="99" w:semiHidden="0" w:name="Light Grid Accent 3"/>
     <w:lsdException w:unhideWhenUsed="0" w:uiPriority="63" w:semiHidden="0" w:name="Medium Shading 1 Accent 3"/>
     <w:lsdException w:unhideWhenUsed="0" w:uiPriority="64" w:semiHidden="0" w:name="Medium Shading 2 Accent 3"/>
     <w:lsdException w:unhideWhenUsed="0" w:uiPriority="65" w:semiHidden="0" w:name="Medium List 1 Accent 3"/>
@@ -6691,7 +6524,7 @@
     <w:lsdException w:unhideWhenUsed="0" w:uiPriority="73" w:semiHidden="0" w:name="Colorful Grid Accent 3"/>
     <w:lsdException w:unhideWhenUsed="0" w:uiPriority="60" w:semiHidden="0" w:name="Light Shading Accent 4"/>
     <w:lsdException w:unhideWhenUsed="0" w:uiPriority="61" w:semiHidden="0" w:name="Light List Accent 4"/>
-    <w:lsdException w:unhideWhenUsed="0" w:uiPriority="99" w:semiHidden="0" w:name="Light Grid Accent 4"/>
+    <w:lsdException w:qFormat="1" w:unhideWhenUsed="0" w:uiPriority="99" w:semiHidden="0" w:name="Light Grid Accent 4"/>
     <w:lsdException w:unhideWhenUsed="0" w:uiPriority="63" w:semiHidden="0" w:name="Medium Shading 1 Accent 4"/>
     <w:lsdException w:unhideWhenUsed="0" w:uiPriority="64" w:semiHidden="0" w:name="Medium Shading 2 Accent 4"/>
     <w:lsdException w:unhideWhenUsed="0" w:uiPriority="65" w:semiHidden="0" w:name="Medium List 1 Accent 4"/>
@@ -6703,8 +6536,8 @@
     <w:lsdException w:unhideWhenUsed="0" w:uiPriority="71" w:semiHidden="0" w:name="Colorful Shading Accent 4"/>
     <w:lsdException w:unhideWhenUsed="0" w:uiPriority="72" w:semiHidden="0" w:name="Colorful List Accent 4"/>
     <w:lsdException w:unhideWhenUsed="0" w:uiPriority="73" w:semiHidden="0" w:name="Colorful Grid Accent 4"/>
-    <w:lsdException w:unhideWhenUsed="0" w:uiPriority="99" w:semiHidden="0" w:name="Light Shading Accent 5"/>
-    <w:lsdException w:unhideWhenUsed="0" w:uiPriority="99" w:semiHidden="0" w:name="Light List Accent 5"/>
+    <w:lsdException w:qFormat="1" w:unhideWhenUsed="0" w:uiPriority="99" w:semiHidden="0" w:name="Light Shading Accent 5"/>
+    <w:lsdException w:qFormat="1" w:unhideWhenUsed="0" w:uiPriority="99" w:semiHidden="0" w:name="Light List Accent 5"/>
     <w:lsdException w:unhideWhenUsed="0" w:uiPriority="62" w:semiHidden="0" w:name="Light Grid Accent 5"/>
     <w:lsdException w:unhideWhenUsed="0" w:uiPriority="63" w:semiHidden="0" w:name="Medium Shading 1 Accent 5"/>
     <w:lsdException w:unhideWhenUsed="0" w:uiPriority="64" w:semiHidden="0" w:name="Medium Shading 2 Accent 5"/>
@@ -6718,7 +6551,7 @@
     <w:lsdException w:unhideWhenUsed="0" w:uiPriority="72" w:semiHidden="0" w:name="Colorful List Accent 5"/>
     <w:lsdException w:unhideWhenUsed="0" w:uiPriority="73" w:semiHidden="0" w:name="Colorful Grid Accent 5"/>
     <w:lsdException w:unhideWhenUsed="0" w:uiPriority="60" w:semiHidden="0" w:name="Light Shading Accent 6"/>
-    <w:lsdException w:unhideWhenUsed="0" w:uiPriority="99" w:semiHidden="0" w:name="Light List Accent 6"/>
+    <w:lsdException w:qFormat="1" w:unhideWhenUsed="0" w:uiPriority="99" w:semiHidden="0" w:name="Light List Accent 6"/>
     <w:lsdException w:unhideWhenUsed="0" w:uiPriority="62" w:semiHidden="0" w:name="Light Grid Accent 6"/>
     <w:lsdException w:unhideWhenUsed="0" w:uiPriority="63" w:semiHidden="0" w:name="Medium Shading 1 Accent 6"/>
     <w:lsdException w:unhideWhenUsed="0" w:uiPriority="64" w:semiHidden="0" w:name="Medium Shading 2 Accent 6"/>
@@ -6991,6 +6824,7 @@
     <w:name w:val="Normal Table"/>
     <w:semiHidden/>
     <w:unhideWhenUsed/>
+    <w:qFormat/>
     <w:uiPriority w:val="99"/>
     <w:tblPr>
       <w:tblCellMar>
@@ -7020,6 +6854,7 @@
     <w:name w:val="Body Text"/>
     <w:basedOn w:val="1"/>
     <w:link w:val="45"/>
+    <w:qFormat/>
     <w:uiPriority w:val="99"/>
     <w:pPr>
       <w:spacing w:after="120"/>
@@ -7062,6 +6897,7 @@
     <w:name w:val="footer"/>
     <w:basedOn w:val="1"/>
     <w:link w:val="51"/>
+    <w:qFormat/>
     <w:uiPriority w:val="99"/>
     <w:pPr>
       <w:suppressLineNumbers/>
@@ -7075,6 +6911,7 @@
     <w:name w:val="header"/>
     <w:basedOn w:val="1"/>
     <w:link w:val="50"/>
+    <w:qFormat/>
     <w:uiPriority w:val="99"/>
     <w:pPr>
       <w:suppressLineNumbers/>
@@ -7113,6 +6950,7 @@
   <w:style w:type="paragraph" w:styleId="19">
     <w:name w:val="List"/>
     <w:basedOn w:val="12"/>
+    <w:qFormat/>
     <w:uiPriority w:val="99"/>
   </w:style>
   <w:style w:type="paragraph" w:styleId="20">
@@ -7129,6 +6967,7 @@
   <w:style w:type="paragraph" w:styleId="21">
     <w:name w:val="Normal (Web)"/>
     <w:basedOn w:val="1"/>
+    <w:qFormat/>
     <w:uiPriority w:val="99"/>
     <w:pPr>
       <w:spacing w:before="100" w:after="119"/>
@@ -7156,6 +6995,7 @@
   <w:style w:type="table" w:styleId="24">
     <w:name w:val="Table Grid"/>
     <w:basedOn w:val="23"/>
+    <w:qFormat/>
     <w:locked/>
     <w:uiPriority w:val="99"/>
     <w:rPr>
@@ -7175,6 +7015,7 @@
   <w:style w:type="table" w:styleId="25">
     <w:name w:val="Light Shading Accent 2"/>
     <w:basedOn w:val="23"/>
+    <w:qFormat/>
     <w:uiPriority w:val="99"/>
     <w:rPr>
       <w:rFonts w:cs="Calibri"/>
@@ -7266,6 +7107,7 @@
   <w:style w:type="table" w:styleId="26">
     <w:name w:val="Light Shading Accent 5"/>
     <w:basedOn w:val="23"/>
+    <w:qFormat/>
     <w:uiPriority w:val="99"/>
     <w:rPr>
       <w:rFonts w:cs="Calibri"/>
@@ -7357,6 +7199,7 @@
   <w:style w:type="table" w:styleId="27">
     <w:name w:val="Light List Accent 5"/>
     <w:basedOn w:val="23"/>
+    <w:qFormat/>
     <w:uiPriority w:val="99"/>
     <w:rPr>
       <w:rFonts w:cs="Calibri"/>
@@ -7439,6 +7282,7 @@
   <w:style w:type="table" w:styleId="28">
     <w:name w:val="Light List Accent 6"/>
     <w:basedOn w:val="23"/>
+    <w:qFormat/>
     <w:uiPriority w:val="99"/>
     <w:rPr>
       <w:rFonts w:cs="Calibri"/>
@@ -7521,6 +7365,7 @@
   <w:style w:type="table" w:styleId="29">
     <w:name w:val="Light Grid Accent 3"/>
     <w:basedOn w:val="23"/>
+    <w:qFormat/>
     <w:uiPriority w:val="99"/>
     <w:rPr>
       <w:rFonts w:cs="Calibri"/>
@@ -7641,6 +7486,7 @@
   <w:style w:type="table" w:styleId="30">
     <w:name w:val="Light Grid Accent 4"/>
     <w:basedOn w:val="23"/>
+    <w:qFormat/>
     <w:uiPriority w:val="99"/>
     <w:rPr>
       <w:rFonts w:cs="Calibri"/>
@@ -7782,6 +7628,7 @@
   </w:style>
   <w:style w:type="character" w:styleId="34">
     <w:name w:val="Hyperlink"/>
+    <w:qFormat/>
     <w:uiPriority w:val="99"/>
     <w:rPr>
       <w:color w:val="000080"/>
@@ -7791,6 +7638,7 @@
   <w:style w:type="character" w:customStyle="1" w:styleId="35">
     <w:name w:val="Heading 1 Char"/>
     <w:link w:val="2"/>
+    <w:qFormat/>
     <w:locked/>
     <w:uiPriority w:val="99"/>
     <w:rPr>
@@ -7806,6 +7654,7 @@
   <w:style w:type="character" w:customStyle="1" w:styleId="36">
     <w:name w:val="Heading 2 Char"/>
     <w:link w:val="3"/>
+    <w:qFormat/>
     <w:locked/>
     <w:uiPriority w:val="99"/>
     <w:rPr>
@@ -7820,6 +7669,7 @@
   <w:style w:type="character" w:customStyle="1" w:styleId="37">
     <w:name w:val="Heading 3 Char"/>
     <w:link w:val="4"/>
+    <w:qFormat/>
     <w:locked/>
     <w:uiPriority w:val="99"/>
     <w:rPr>
@@ -7836,6 +7686,7 @@
     <w:name w:val="Heading 4 Char"/>
     <w:link w:val="5"/>
     <w:semiHidden/>
+    <w:qFormat/>
     <w:locked/>
     <w:uiPriority w:val="99"/>
     <w:rPr>
@@ -7848,6 +7699,7 @@
     <w:name w:val="Heading 5 Char"/>
     <w:link w:val="6"/>
     <w:semiHidden/>
+    <w:qFormat/>
     <w:locked/>
     <w:uiPriority w:val="99"/>
     <w:rPr>
@@ -7873,6 +7725,7 @@
     <w:name w:val="Heading 7 Char"/>
     <w:link w:val="8"/>
     <w:semiHidden/>
+    <w:qFormat/>
     <w:locked/>
     <w:uiPriority w:val="99"/>
     <w:rPr>
@@ -7885,6 +7738,7 @@
     <w:name w:val="Heading 8 Char"/>
     <w:link w:val="9"/>
     <w:semiHidden/>
+    <w:qFormat/>
     <w:locked/>
     <w:uiPriority w:val="99"/>
     <w:rPr>
@@ -7914,6 +7768,7 @@
     <w:name w:val="Titre1"/>
     <w:basedOn w:val="1"/>
     <w:next w:val="12"/>
+    <w:qFormat/>
     <w:uiPriority w:val="99"/>
     <w:pPr>
       <w:keepNext/>
@@ -7942,6 +7797,7 @@
   <w:style w:type="paragraph" w:customStyle="1" w:styleId="46">
     <w:name w:val="Légende1"/>
     <w:basedOn w:val="1"/>
+    <w:qFormat/>
     <w:uiPriority w:val="99"/>
     <w:pPr>
       <w:suppressLineNumbers/>
@@ -7955,6 +7811,7 @@
   <w:style w:type="paragraph" w:customStyle="1" w:styleId="47">
     <w:name w:val="Répertoire"/>
     <w:basedOn w:val="1"/>
+    <w:qFormat/>
     <w:uiPriority w:val="99"/>
     <w:pPr>
       <w:suppressLineNumbers/>
@@ -7963,6 +7820,7 @@
   <w:style w:type="paragraph" w:customStyle="1" w:styleId="48">
     <w:name w:val="Contenu de tableau"/>
     <w:basedOn w:val="1"/>
+    <w:qFormat/>
     <w:uiPriority w:val="99"/>
     <w:pPr>
       <w:suppressLineNumbers/>
@@ -7971,6 +7829,7 @@
   <w:style w:type="paragraph" w:customStyle="1" w:styleId="49">
     <w:name w:val="Titre de tableau"/>
     <w:basedOn w:val="48"/>
+    <w:qFormat/>
     <w:uiPriority w:val="99"/>
     <w:pPr>
       <w:jc w:val="center"/>
@@ -7983,6 +7842,7 @@
   <w:style w:type="character" w:customStyle="1" w:styleId="50">
     <w:name w:val="Header Char"/>
     <w:link w:val="16"/>
+    <w:qFormat/>
     <w:locked/>
     <w:uiPriority w:val="99"/>
     <w:rPr>
@@ -7995,6 +7855,7 @@
   <w:style w:type="character" w:customStyle="1" w:styleId="51">
     <w:name w:val="Footer Char"/>
     <w:link w:val="15"/>
+    <w:qFormat/>
     <w:locked/>
     <w:uiPriority w:val="99"/>
     <w:rPr>
@@ -8007,6 +7868,7 @@
   <w:style w:type="paragraph" w:customStyle="1" w:styleId="52">
     <w:name w:val="Titre de table des matières"/>
     <w:basedOn w:val="44"/>
+    <w:qFormat/>
     <w:uiPriority w:val="99"/>
     <w:pPr>
       <w:suppressLineNumbers/>
@@ -8022,6 +7884,7 @@
     <w:name w:val="Balloon Text Char"/>
     <w:link w:val="14"/>
     <w:semiHidden/>
+    <w:qFormat/>
     <w:locked/>
     <w:uiPriority w:val="99"/>
     <w:rPr>
@@ -8055,6 +7918,7 @@
   <w:style w:type="character" w:customStyle="1" w:styleId="56">
     <w:name w:val="Title Char"/>
     <w:link w:val="22"/>
+    <w:qFormat/>
     <w:locked/>
     <w:uiPriority w:val="99"/>
     <w:rPr>
@@ -8068,6 +7932,7 @@
   <w:style w:type="character" w:customStyle="1" w:styleId="57">
     <w:name w:val="Subtitle Char"/>
     <w:link w:val="18"/>
+    <w:qFormat/>
     <w:locked/>
     <w:uiPriority w:val="99"/>
     <w:rPr>
@@ -8091,6 +7956,7 @@
   <w:style w:type="character" w:customStyle="1" w:styleId="59">
     <w:name w:val="No Spacing Char"/>
     <w:link w:val="58"/>
+    <w:qFormat/>
     <w:locked/>
     <w:uiPriority w:val="99"/>
     <w:rPr>
@@ -8113,6 +7979,7 @@
   <w:style w:type="character" w:customStyle="1" w:styleId="61">
     <w:name w:val="Quote Char"/>
     <w:link w:val="60"/>
+    <w:qFormat/>
     <w:locked/>
     <w:uiPriority w:val="99"/>
     <w:rPr>
@@ -8216,6 +8083,7 @@
   </w:style>
   <w:style w:type="table" w:customStyle="1" w:styleId="69">
     <w:name w:val="Trame claire - Accent 11"/>
+    <w:qFormat/>
     <w:uiPriority w:val="99"/>
     <w:rPr>
       <w:rFonts w:cs="Calibri"/>

</xml_diff>